<commit_message>
Updated Project Documentation Files
</commit_message>
<xml_diff>
--- a/misc/Project Charter.docx
+++ b/misc/Project Charter.docx
@@ -155,9 +155,6 @@
               <w:sdtPr>
                 <w:alias w:val="Abstract"/>
                 <w:id w:val="703864200"/>
-                <w:placeholder>
-                  <w:docPart w:val="9416A29534094A67A02D1861BD5E751D"/>
-                </w:placeholder>
                 <w:dataBinding w:prefixMappings="xmlns:ns0='http://schemas.microsoft.com/office/2006/coverPageProps'" w:xpath="/ns0:CoverPageProperties[1]/ns0:Abstract[1]" w:storeItemID="{55AF091B-3C7A-41E3-B477-F2FDAA23CFDA}"/>
                 <w:text/>
               </w:sdtPr>
@@ -171,7 +168,7 @@
                       <w:pStyle w:val="NoSpacing"/>
                     </w:pPr>
                     <w:r>
-                      <w:t>This document carries the project charter for Petrol Station Locator project. It focuses on details such as project timelines, scope, risk, development plan and methodoly.</w:t>
+                      <w:t>This document carries the project charter for Petrol Station Locator project. It focuses on details such as project timelines, scope, risk, development plan.</w:t>
                     </w:r>
                   </w:p>
                 </w:tc>
@@ -199,9 +196,6 @@
                 </w:rPr>
                 <w:alias w:val="Author"/>
                 <w:id w:val="703864205"/>
-                <w:placeholder>
-                  <w:docPart w:val="F339652038C44D08BCE09F6AB0A729C3"/>
-                </w:placeholder>
                 <w:dataBinding w:prefixMappings="xmlns:ns0='http://schemas.openxmlformats.org/package/2006/metadata/core-properties' xmlns:ns1='http://purl.org/dc/elements/1.1/'" w:xpath="/ns0:coreProperties[1]/ns1:creator[1]" w:storeItemID="{6C3C8BC8-F283-45AE-878A-BAB7291924A1}"/>
                 <w:text/>
               </w:sdtPr>
@@ -297,7 +291,7 @@
               <w:lang w:eastAsia="zh-TW"/>
             </w:rPr>
             <w:pict>
-              <v:group id="_x0000_s1026" style="position:absolute;margin-left:1572.4pt;margin-top:0;width:264.55pt;height:690.65pt;z-index:251660288;mso-position-horizontal:right;mso-position-horizontal-relative:page;mso-position-vertical:bottom;mso-position-vertical-relative:page" coordorigin="5531,1258" coordsize="5291,13813">
+              <v:group id="_x0000_s1026" style="position:absolute;margin-left:2246.05pt;margin-top:0;width:264.55pt;height:690.65pt;z-index:251660288;mso-position-horizontal:right;mso-position-horizontal-relative:page;mso-position-vertical:bottom;mso-position-vertical-relative:page" coordorigin="5531,1258" coordsize="5291,13813">
                 <v:shapetype id="_x0000_t32" coordsize="21600,21600" o:spt="32" o:oned="t" path="m,l21600,21600e" filled="f">
                   <v:path arrowok="t" fillok="f" o:connecttype="none"/>
                   <o:lock v:ext="edit" shapetype="t"/>
@@ -337,7 +331,7 @@
               <w:lang w:eastAsia="zh-TW"/>
             </w:rPr>
             <w:pict>
-              <v:group id="_x0000_s1032" style="position:absolute;margin-left:2476.4pt;margin-top:0;width:332.7pt;height:227.25pt;z-index:251661312;mso-position-horizontal:right;mso-position-horizontal-relative:margin;mso-position-vertical:top;mso-position-vertical-relative:page" coordorigin="4136,15" coordsize="6654,4545" o:allowincell="f">
+              <v:group id="_x0000_s1032" style="position:absolute;margin-left:3354.5pt;margin-top:0;width:332.7pt;height:227.25pt;z-index:251661312;mso-position-horizontal:right;mso-position-horizontal-relative:margin;mso-position-vertical:top;mso-position-vertical-relative:page" coordorigin="4136,15" coordsize="6654,4545" o:allowincell="f">
                 <v:shape id="_x0000_s1033" type="#_x0000_t32" style="position:absolute;left:4136;top:15;width:3058;height:3855" o:connectortype="straight" strokecolor="#a7bfde [1620]"/>
                 <v:oval id="_x0000_s1034" style="position:absolute;left:6674;top:444;width:4116;height:4116" fillcolor="#a7bfde [1620]" stroked="f"/>
                 <v:oval id="_x0000_s1035" style="position:absolute;left:6773;top:1058;width:3367;height:3367" fillcolor="#d3dfee [820]" stroked="f"/>
@@ -354,33 +348,8 @@
         </w:p>
       </w:sdtContent>
     </w:sdt>
-    <w:p>
-      <w:pPr>
-        <w:pStyle w:val="Heading1"/>
-      </w:pPr>
-    </w:p>
-    <w:p>
-      <w:pPr>
-        <w:rPr>
-          <w:rFonts w:asciiTheme="majorHAnsi" w:eastAsiaTheme="majorEastAsia" w:hAnsiTheme="majorHAnsi" w:cstheme="majorBidi"/>
-          <w:color w:val="365F91" w:themeColor="accent1" w:themeShade="BF"/>
-          <w:sz w:val="28"/>
-          <w:szCs w:val="28"/>
-        </w:rPr>
-      </w:pPr>
-      <w:r>
-        <w:br w:type="page"/>
-      </w:r>
-    </w:p>
     <w:sdt>
       <w:sdtPr>
-        <w:id w:val="13659088"/>
-        <w:docPartObj>
-          <w:docPartGallery w:val="Table of Contents"/>
-          <w:docPartUnique/>
-        </w:docPartObj>
-      </w:sdtPr>
-      <w:sdtEndPr>
         <w:rPr>
           <w:rFonts w:asciiTheme="minorHAnsi" w:eastAsiaTheme="minorEastAsia" w:hAnsiTheme="minorHAnsi" w:cstheme="minorBidi"/>
           <w:b w:val="0"/>
@@ -389,7 +358,12 @@
           <w:sz w:val="22"/>
           <w:szCs w:val="22"/>
         </w:rPr>
-      </w:sdtEndPr>
+        <w:id w:val="13659088"/>
+        <w:docPartObj>
+          <w:docPartGallery w:val="Table of Contents"/>
+          <w:docPartUnique/>
+        </w:docPartObj>
+      </w:sdtPr>
       <w:sdtContent>
         <w:p>
           <w:pPr>
@@ -418,7 +392,7 @@
           <w:r>
             <w:fldChar w:fldCharType="separate"/>
           </w:r>
-          <w:hyperlink w:anchor="_Toc337555336" w:history="1">
+          <w:hyperlink w:anchor="_Toc338160256" w:history="1">
             <w:r>
               <w:rPr>
                 <w:rStyle w:val="Hyperlink"/>
@@ -445,7 +419,7 @@
                 <w:noProof/>
                 <w:webHidden/>
               </w:rPr>
-              <w:instrText xml:space="preserve"> PAGEREF _Toc337555336 \h </w:instrText>
+              <w:instrText xml:space="preserve"> PAGEREF _Toc338160256 \h </w:instrText>
             </w:r>
             <w:r>
               <w:rPr>
@@ -486,7 +460,7 @@
               <w:noProof/>
             </w:rPr>
           </w:pPr>
-          <w:hyperlink w:anchor="_Toc337555337" w:history="1">
+          <w:hyperlink w:anchor="_Toc338160257" w:history="1">
             <w:r>
               <w:rPr>
                 <w:rStyle w:val="Hyperlink"/>
@@ -513,7 +487,7 @@
                 <w:noProof/>
                 <w:webHidden/>
               </w:rPr>
-              <w:instrText xml:space="preserve"> PAGEREF _Toc337555337 \h </w:instrText>
+              <w:instrText xml:space="preserve"> PAGEREF _Toc338160257 \h </w:instrText>
             </w:r>
             <w:r>
               <w:rPr>
@@ -554,7 +528,7 @@
               <w:noProof/>
             </w:rPr>
           </w:pPr>
-          <w:hyperlink w:anchor="_Toc337555338" w:history="1">
+          <w:hyperlink w:anchor="_Toc338160258" w:history="1">
             <w:r>
               <w:rPr>
                 <w:rStyle w:val="Hyperlink"/>
@@ -581,7 +555,7 @@
                 <w:noProof/>
                 <w:webHidden/>
               </w:rPr>
-              <w:instrText xml:space="preserve"> PAGEREF _Toc337555338 \h </w:instrText>
+              <w:instrText xml:space="preserve"> PAGEREF _Toc338160258 \h </w:instrText>
             </w:r>
             <w:r>
               <w:rPr>
@@ -622,7 +596,7 @@
               <w:noProof/>
             </w:rPr>
           </w:pPr>
-          <w:hyperlink w:anchor="_Toc337555339" w:history="1">
+          <w:hyperlink w:anchor="_Toc338160259" w:history="1">
             <w:r>
               <w:rPr>
                 <w:rStyle w:val="Hyperlink"/>
@@ -649,7 +623,7 @@
                 <w:noProof/>
                 <w:webHidden/>
               </w:rPr>
-              <w:instrText xml:space="preserve"> PAGEREF _Toc337555339 \h </w:instrText>
+              <w:instrText xml:space="preserve"> PAGEREF _Toc338160259 \h </w:instrText>
             </w:r>
             <w:r>
               <w:rPr>
@@ -690,7 +664,7 @@
               <w:noProof/>
             </w:rPr>
           </w:pPr>
-          <w:hyperlink w:anchor="_Toc337555340" w:history="1">
+          <w:hyperlink w:anchor="_Toc338160260" w:history="1">
             <w:r>
               <w:rPr>
                 <w:rStyle w:val="Hyperlink"/>
@@ -717,7 +691,7 @@
                 <w:noProof/>
                 <w:webHidden/>
               </w:rPr>
-              <w:instrText xml:space="preserve"> PAGEREF _Toc337555340 \h </w:instrText>
+              <w:instrText xml:space="preserve"> PAGEREF _Toc338160260 \h </w:instrText>
             </w:r>
             <w:r>
               <w:rPr>
@@ -758,7 +732,7 @@
               <w:noProof/>
             </w:rPr>
           </w:pPr>
-          <w:hyperlink w:anchor="_Toc337555341" w:history="1">
+          <w:hyperlink w:anchor="_Toc338160261" w:history="1">
             <w:r>
               <w:rPr>
                 <w:rStyle w:val="Hyperlink"/>
@@ -785,7 +759,7 @@
                 <w:noProof/>
                 <w:webHidden/>
               </w:rPr>
-              <w:instrText xml:space="preserve"> PAGEREF _Toc337555341 \h </w:instrText>
+              <w:instrText xml:space="preserve"> PAGEREF _Toc338160261 \h </w:instrText>
             </w:r>
             <w:r>
               <w:rPr>
@@ -826,13 +800,13 @@
               <w:noProof/>
             </w:rPr>
           </w:pPr>
-          <w:hyperlink w:anchor="_Toc337555342" w:history="1">
+          <w:hyperlink w:anchor="_Toc338160262" w:history="1">
             <w:r>
               <w:rPr>
                 <w:rStyle w:val="Hyperlink"/>
                 <w:noProof/>
               </w:rPr>
-              <w:t>Project Development Methodology</w:t>
+              <w:t>Work Breakdown Structure</w:t>
             </w:r>
             <w:r>
               <w:rPr>
@@ -853,7 +827,7 @@
                 <w:noProof/>
                 <w:webHidden/>
               </w:rPr>
-              <w:instrText xml:space="preserve"> PAGEREF _Toc337555342 \h </w:instrText>
+              <w:instrText xml:space="preserve"> PAGEREF _Toc338160262 \h </w:instrText>
             </w:r>
             <w:r>
               <w:rPr>
@@ -894,13 +868,13 @@
               <w:noProof/>
             </w:rPr>
           </w:pPr>
-          <w:hyperlink w:anchor="_Toc337555343" w:history="1">
+          <w:hyperlink w:anchor="_Toc338160263" w:history="1">
             <w:r>
               <w:rPr>
                 <w:rStyle w:val="Hyperlink"/>
                 <w:noProof/>
               </w:rPr>
-              <w:t>Roles and Responsibilities</w:t>
+              <w:t>Project Development Methodology</w:t>
             </w:r>
             <w:r>
               <w:rPr>
@@ -921,7 +895,7 @@
                 <w:noProof/>
                 <w:webHidden/>
               </w:rPr>
-              <w:instrText xml:space="preserve"> PAGEREF _Toc337555343 \h </w:instrText>
+              <w:instrText xml:space="preserve"> PAGEREF _Toc338160263 \h </w:instrText>
             </w:r>
             <w:r>
               <w:rPr>
@@ -941,7 +915,7 @@
                 <w:noProof/>
                 <w:webHidden/>
               </w:rPr>
-              <w:t>5</w:t>
+              <w:t>6</w:t>
             </w:r>
             <w:r>
               <w:rPr>
@@ -962,13 +936,13 @@
               <w:noProof/>
             </w:rPr>
           </w:pPr>
-          <w:hyperlink w:anchor="_Toc337555344" w:history="1">
+          <w:hyperlink w:anchor="_Toc338160264" w:history="1">
             <w:r>
               <w:rPr>
                 <w:rStyle w:val="Hyperlink"/>
                 <w:noProof/>
               </w:rPr>
-              <w:t>Resources</w:t>
+              <w:t>Roles and Responsibilities</w:t>
             </w:r>
             <w:r>
               <w:rPr>
@@ -989,7 +963,7 @@
                 <w:noProof/>
                 <w:webHidden/>
               </w:rPr>
-              <w:instrText xml:space="preserve"> PAGEREF _Toc337555344 \h </w:instrText>
+              <w:instrText xml:space="preserve"> PAGEREF _Toc338160264 \h </w:instrText>
             </w:r>
             <w:r>
               <w:rPr>
@@ -1030,13 +1004,13 @@
               <w:noProof/>
             </w:rPr>
           </w:pPr>
-          <w:hyperlink w:anchor="_Toc337555345" w:history="1">
+          <w:hyperlink w:anchor="_Toc338160265" w:history="1">
             <w:r>
               <w:rPr>
                 <w:rStyle w:val="Hyperlink"/>
                 <w:noProof/>
               </w:rPr>
-              <w:t>Risks</w:t>
+              <w:t>Resources</w:t>
             </w:r>
             <w:r>
               <w:rPr>
@@ -1057,7 +1031,7 @@
                 <w:noProof/>
                 <w:webHidden/>
               </w:rPr>
-              <w:instrText xml:space="preserve"> PAGEREF _Toc337555345 \h </w:instrText>
+              <w:instrText xml:space="preserve"> PAGEREF _Toc338160265 \h </w:instrText>
             </w:r>
             <w:r>
               <w:rPr>
@@ -1098,13 +1072,13 @@
               <w:noProof/>
             </w:rPr>
           </w:pPr>
-          <w:hyperlink w:anchor="_Toc337555346" w:history="1">
+          <w:hyperlink w:anchor="_Toc338160266" w:history="1">
             <w:r>
               <w:rPr>
                 <w:rStyle w:val="Hyperlink"/>
                 <w:noProof/>
               </w:rPr>
-              <w:t>Signatures</w:t>
+              <w:t>Risks</w:t>
             </w:r>
             <w:r>
               <w:rPr>
@@ -1125,7 +1099,7 @@
                 <w:noProof/>
                 <w:webHidden/>
               </w:rPr>
-              <w:instrText xml:space="preserve"> PAGEREF _Toc337555346 \h </w:instrText>
+              <w:instrText xml:space="preserve"> PAGEREF _Toc338160266 \h </w:instrText>
             </w:r>
             <w:r>
               <w:rPr>
@@ -1145,7 +1119,75 @@
                 <w:noProof/>
                 <w:webHidden/>
               </w:rPr>
-              <w:t>7</w:t>
+              <w:t>8</w:t>
+            </w:r>
+            <w:r>
+              <w:rPr>
+                <w:noProof/>
+                <w:webHidden/>
+              </w:rPr>
+              <w:fldChar w:fldCharType="end"/>
+            </w:r>
+          </w:hyperlink>
+        </w:p>
+        <w:p>
+          <w:pPr>
+            <w:pStyle w:val="TOC1"/>
+            <w:tabs>
+              <w:tab w:val="right" w:leader="dot" w:pos="9350"/>
+            </w:tabs>
+            <w:rPr>
+              <w:noProof/>
+            </w:rPr>
+          </w:pPr>
+          <w:hyperlink w:anchor="_Toc338160267" w:history="1">
+            <w:r>
+              <w:rPr>
+                <w:rStyle w:val="Hyperlink"/>
+                <w:noProof/>
+              </w:rPr>
+              <w:t>Signatures</w:t>
+            </w:r>
+            <w:r>
+              <w:rPr>
+                <w:noProof/>
+                <w:webHidden/>
+              </w:rPr>
+              <w:tab/>
+            </w:r>
+            <w:r>
+              <w:rPr>
+                <w:noProof/>
+                <w:webHidden/>
+              </w:rPr>
+              <w:fldChar w:fldCharType="begin"/>
+            </w:r>
+            <w:r>
+              <w:rPr>
+                <w:noProof/>
+                <w:webHidden/>
+              </w:rPr>
+              <w:instrText xml:space="preserve"> PAGEREF _Toc338160267 \h </w:instrText>
+            </w:r>
+            <w:r>
+              <w:rPr>
+                <w:noProof/>
+                <w:webHidden/>
+              </w:rPr>
+            </w:r>
+            <w:r>
+              <w:rPr>
+                <w:noProof/>
+                <w:webHidden/>
+              </w:rPr>
+              <w:fldChar w:fldCharType="separate"/>
+            </w:r>
+            <w:r>
+              <w:rPr>
+                <w:noProof/>
+                <w:webHidden/>
+              </w:rPr>
+              <w:t>9</w:t>
             </w:r>
             <w:r>
               <w:rPr>
@@ -1287,7 +1329,7 @@
       <w:pPr>
         <w:pStyle w:val="Heading1"/>
       </w:pPr>
-      <w:bookmarkStart w:id="0" w:name="_Toc337555336"/>
+      <w:bookmarkStart w:id="0" w:name="_Toc338160256"/>
       <w:r>
         <w:lastRenderedPageBreak/>
         <w:t>General Information</w:t>
@@ -1488,25 +1530,7 @@
                 <w:i w:val="0"/>
                 <w:szCs w:val="22"/>
               </w:rPr>
-              <w:t>Peter Monus, Irfan Arif, Liam Davis,</w:t>
-            </w:r>
-            <w:r>
-              <w:rPr>
-                <w:rFonts w:asciiTheme="minorHAnsi" w:hAnsiTheme="minorHAnsi" w:cstheme="minorHAnsi"/>
-                <w:b w:val="0"/>
-                <w:i w:val="0"/>
-                <w:szCs w:val="22"/>
-              </w:rPr>
-              <w:t xml:space="preserve"> Riemke Aggio</w:t>
-            </w:r>
-            <w:r>
-              <w:rPr>
-                <w:rFonts w:asciiTheme="minorHAnsi" w:hAnsiTheme="minorHAnsi" w:cstheme="minorHAnsi"/>
-                <w:b w:val="0"/>
-                <w:i w:val="0"/>
-                <w:szCs w:val="22"/>
-              </w:rPr>
-              <w:t xml:space="preserve"> </w:t>
+              <w:t>Peter Monus, Irfan Arif</w:t>
             </w:r>
           </w:p>
         </w:tc>
@@ -1631,7 +1655,7 @@
       <w:pPr>
         <w:pStyle w:val="Heading1"/>
       </w:pPr>
-      <w:bookmarkStart w:id="1" w:name="_Toc337555337"/>
+      <w:bookmarkStart w:id="1" w:name="_Toc338160257"/>
       <w:r>
         <w:t>Project Objective</w:t>
       </w:r>
@@ -1652,7 +1676,7 @@
       <w:pPr>
         <w:pStyle w:val="Heading1"/>
       </w:pPr>
-      <w:bookmarkStart w:id="2" w:name="_Toc337555338"/>
+      <w:bookmarkStart w:id="2" w:name="_Toc338160258"/>
       <w:r>
         <w:t>Assumptions</w:t>
       </w:r>
@@ -1672,17 +1696,13 @@
         <w:spacing w:after="0" w:line="240" w:lineRule="auto"/>
         <w:rPr>
           <w:rFonts w:cstheme="minorHAnsi"/>
-          <w:b/>
           <w:iCs/>
-          <w:sz w:val="20"/>
         </w:rPr>
       </w:pPr>
       <w:r>
         <w:rPr>
           <w:rFonts w:cstheme="minorHAnsi"/>
-          <w:b/>
           <w:iCs/>
-          <w:sz w:val="20"/>
         </w:rPr>
         <w:t>Resource availability</w:t>
       </w:r>
@@ -1697,14 +1717,12 @@
         <w:rPr>
           <w:rFonts w:cstheme="minorHAnsi"/>
           <w:iCs/>
-          <w:sz w:val="20"/>
         </w:rPr>
       </w:pPr>
       <w:r>
         <w:rPr>
           <w:rFonts w:cstheme="minorHAnsi"/>
           <w:iCs/>
-          <w:sz w:val="20"/>
         </w:rPr>
         <w:t>Cost of project will be met regardless of value</w:t>
       </w:r>
@@ -1719,14 +1737,12 @@
         <w:rPr>
           <w:rFonts w:ascii="Helvetica" w:hAnsi="Helvetica"/>
           <w:iCs/>
-          <w:sz w:val="20"/>
         </w:rPr>
       </w:pPr>
       <w:r>
         <w:rPr>
           <w:rFonts w:cstheme="minorHAnsi"/>
           <w:iCs/>
-          <w:sz w:val="20"/>
         </w:rPr>
         <w:t>Datasets will continue to be available from all petroleum corporations</w:t>
       </w:r>
@@ -1735,7 +1751,7 @@
       <w:pPr>
         <w:pStyle w:val="Heading1"/>
       </w:pPr>
-      <w:bookmarkStart w:id="3" w:name="_Toc337555339"/>
+      <w:bookmarkStart w:id="3" w:name="_Toc338160259"/>
       <w:r>
         <w:t>Project Scope</w:t>
       </w:r>
@@ -1827,7 +1843,7 @@
       <w:pPr>
         <w:pStyle w:val="Heading2"/>
       </w:pPr>
-      <w:bookmarkStart w:id="4" w:name="_Toc337555340"/>
+      <w:bookmarkStart w:id="4" w:name="_Toc338160260"/>
       <w:r>
         <w:t xml:space="preserve">Excluded </w:t>
       </w:r>
@@ -1952,7 +1968,7 @@
       <w:pPr>
         <w:pStyle w:val="Heading1"/>
       </w:pPr>
-      <w:bookmarkStart w:id="5" w:name="_Toc337555341"/>
+      <w:bookmarkStart w:id="5" w:name="_Toc338160261"/>
       <w:r>
         <w:lastRenderedPageBreak/>
         <w:t>Project Milestones</w:t>
@@ -1973,14 +1989,14 @@
         <w:tblLook w:val="04A0"/>
       </w:tblPr>
       <w:tblGrid>
-        <w:gridCol w:w="4179"/>
-        <w:gridCol w:w="4294"/>
+        <w:gridCol w:w="3227"/>
+        <w:gridCol w:w="5246"/>
         <w:gridCol w:w="1103"/>
       </w:tblGrid>
       <w:tr>
         <w:tc>
           <w:tcPr>
-            <w:tcW w:w="2182" w:type="pct"/>
+            <w:tcW w:w="1685" w:type="pct"/>
             <w:shd w:val="pct15" w:color="auto" w:fill="auto"/>
           </w:tcPr>
           <w:p>
@@ -2002,7 +2018,7 @@
         </w:tc>
         <w:tc>
           <w:tcPr>
-            <w:tcW w:w="2242" w:type="pct"/>
+            <w:tcW w:w="2739" w:type="pct"/>
             <w:shd w:val="pct15" w:color="auto" w:fill="auto"/>
           </w:tcPr>
           <w:p>
@@ -2048,7 +2064,7 @@
       <w:tr>
         <w:tc>
           <w:tcPr>
-            <w:tcW w:w="2182" w:type="pct"/>
+            <w:tcW w:w="1685" w:type="pct"/>
           </w:tcPr>
           <w:p>
             <w:pPr>
@@ -2066,7 +2082,7 @@
         </w:tc>
         <w:tc>
           <w:tcPr>
-            <w:tcW w:w="2242" w:type="pct"/>
+            <w:tcW w:w="2739" w:type="pct"/>
           </w:tcPr>
           <w:p>
             <w:pPr>
@@ -2181,7 +2197,7 @@
       <w:tr>
         <w:tc>
           <w:tcPr>
-            <w:tcW w:w="2182" w:type="pct"/>
+            <w:tcW w:w="1685" w:type="pct"/>
           </w:tcPr>
           <w:p>
             <w:pPr>
@@ -2199,7 +2215,7 @@
         </w:tc>
         <w:tc>
           <w:tcPr>
-            <w:tcW w:w="2242" w:type="pct"/>
+            <w:tcW w:w="2739" w:type="pct"/>
           </w:tcPr>
           <w:p>
             <w:pPr>
@@ -2278,7 +2294,7 @@
       <w:tr>
         <w:tc>
           <w:tcPr>
-            <w:tcW w:w="2182" w:type="pct"/>
+            <w:tcW w:w="1685" w:type="pct"/>
           </w:tcPr>
           <w:p>
             <w:pPr>
@@ -2296,7 +2312,7 @@
         </w:tc>
         <w:tc>
           <w:tcPr>
-            <w:tcW w:w="2242" w:type="pct"/>
+            <w:tcW w:w="2739" w:type="pct"/>
           </w:tcPr>
           <w:p>
             <w:pPr>
@@ -2444,7 +2460,7 @@
       <w:tr>
         <w:tc>
           <w:tcPr>
-            <w:tcW w:w="2182" w:type="pct"/>
+            <w:tcW w:w="1685" w:type="pct"/>
           </w:tcPr>
           <w:p>
             <w:pPr>
@@ -2462,7 +2478,7 @@
         </w:tc>
         <w:tc>
           <w:tcPr>
-            <w:tcW w:w="2242" w:type="pct"/>
+            <w:tcW w:w="2739" w:type="pct"/>
           </w:tcPr>
           <w:p>
             <w:pPr>
@@ -2547,7 +2563,7 @@
       <w:tr>
         <w:tc>
           <w:tcPr>
-            <w:tcW w:w="2182" w:type="pct"/>
+            <w:tcW w:w="1685" w:type="pct"/>
           </w:tcPr>
           <w:p>
             <w:pPr>
@@ -2565,7 +2581,7 @@
         </w:tc>
         <w:tc>
           <w:tcPr>
-            <w:tcW w:w="2242" w:type="pct"/>
+            <w:tcW w:w="2739" w:type="pct"/>
           </w:tcPr>
           <w:p>
             <w:pPr>
@@ -2648,7 +2664,7 @@
       <w:tr>
         <w:tc>
           <w:tcPr>
-            <w:tcW w:w="2182" w:type="pct"/>
+            <w:tcW w:w="1685" w:type="pct"/>
           </w:tcPr>
           <w:p>
             <w:pPr>
@@ -2666,7 +2682,7 @@
         </w:tc>
         <w:tc>
           <w:tcPr>
-            <w:tcW w:w="2242" w:type="pct"/>
+            <w:tcW w:w="2739" w:type="pct"/>
           </w:tcPr>
           <w:p>
             <w:pPr>
@@ -2715,7 +2731,7 @@
       <w:tr>
         <w:tc>
           <w:tcPr>
-            <w:tcW w:w="2182" w:type="pct"/>
+            <w:tcW w:w="1685" w:type="pct"/>
           </w:tcPr>
           <w:p>
             <w:pPr>
@@ -2733,7 +2749,7 @@
         </w:tc>
         <w:tc>
           <w:tcPr>
-            <w:tcW w:w="2242" w:type="pct"/>
+            <w:tcW w:w="2739" w:type="pct"/>
           </w:tcPr>
           <w:p>
             <w:pPr>
@@ -2787,20 +2803,85 @@
       <w:pPr>
         <w:pStyle w:val="Heading1"/>
       </w:pPr>
-      <w:bookmarkStart w:id="6" w:name="_Toc337555342"/>
+      <w:bookmarkStart w:id="6" w:name="_Toc338160262"/>
       <w:r>
         <w:lastRenderedPageBreak/>
+        <w:t>Work Breakdown Structure</w:t>
+      </w:r>
+      <w:bookmarkEnd w:id="6"/>
+    </w:p>
+    <w:p>
+      <w:r>
+        <w:object w:dxaOrig="14428" w:dyaOrig="10431">
+          <v:shapetype id="_x0000_t75" coordsize="21600,21600" o:spt="75" o:preferrelative="t" path="m@4@5l@4@11@9@11@9@5xe" filled="f" stroked="f">
+            <v:stroke joinstyle="miter"/>
+            <v:formulas>
+              <v:f eqn="if lineDrawn pixelLineWidth 0"/>
+              <v:f eqn="sum @0 1 0"/>
+              <v:f eqn="sum 0 0 @1"/>
+              <v:f eqn="prod @2 1 2"/>
+              <v:f eqn="prod @3 21600 pixelWidth"/>
+              <v:f eqn="prod @3 21600 pixelHeight"/>
+              <v:f eqn="sum @0 0 1"/>
+              <v:f eqn="prod @6 1 2"/>
+              <v:f eqn="prod @7 21600 pixelWidth"/>
+              <v:f eqn="sum @8 21600 0"/>
+              <v:f eqn="prod @7 21600 pixelHeight"/>
+              <v:f eqn="sum @10 21600 0"/>
+            </v:formulas>
+            <v:path o:extrusionok="f" gradientshapeok="t" o:connecttype="rect"/>
+            <o:lock v:ext="edit" aspectratio="t"/>
+          </v:shapetype>
+          <v:shape id="_x0000_i1025" type="#_x0000_t75" style="width:467.7pt;height:338.1pt" o:ole="">
+            <v:imagedata r:id="rId9" o:title=""/>
+          </v:shape>
+          <o:OLEObject Type="Embed" ProgID="Visio.Drawing.11" ShapeID="_x0000_i1025" DrawAspect="Content" ObjectID="_1411902105" r:id="rId10"/>
+        </w:object>
+      </w:r>
+    </w:p>
+    <w:p>
+      <w:pPr>
+        <w:pStyle w:val="Heading1"/>
+      </w:pPr>
+    </w:p>
+    <w:p>
+      <w:pPr>
+        <w:pStyle w:val="Heading1"/>
+      </w:pPr>
+    </w:p>
+    <w:p/>
+    <w:p>
+      <w:pPr>
+        <w:pStyle w:val="Heading1"/>
+      </w:pPr>
+    </w:p>
+    <w:p/>
+    <w:p/>
+    <w:p>
+      <w:pPr>
+        <w:pStyle w:val="Heading1"/>
+      </w:pPr>
+    </w:p>
+    <w:p>
+      <w:pPr>
+        <w:pStyle w:val="Heading1"/>
+      </w:pPr>
+      <w:bookmarkStart w:id="7" w:name="_Toc338160263"/>
+      <w:r>
         <w:t>Project Development Methodology</w:t>
       </w:r>
-      <w:bookmarkEnd w:id="6"/>
+      <w:bookmarkEnd w:id="7"/>
     </w:p>
     <w:p/>
     <w:p>
       <w:r>
+        <w:rPr>
+          <w:noProof/>
+        </w:rPr>
         <w:drawing>
           <wp:inline distT="0" distB="0" distL="0" distR="0">
-            <wp:extent cx="3048000" cy="3762375"/>
-            <wp:effectExtent l="19050" t="0" r="0" b="0"/>
+            <wp:extent cx="3046859" cy="3482671"/>
+            <wp:effectExtent l="19050" t="0" r="1141" b="0"/>
             <wp:docPr id="5" name="Picture 0" descr="320px-Agile_Software_Development_methodology.svg.png"/>
             <wp:cNvGraphicFramePr>
               <a:graphicFrameLocks xmlns:a="http://schemas.openxmlformats.org/drawingml/2006/main" noChangeAspect="1"/>
@@ -2813,7 +2894,7 @@
                     <pic:cNvPicPr/>
                   </pic:nvPicPr>
                   <pic:blipFill>
-                    <a:blip r:embed="rId9"/>
+                    <a:blip r:embed="rId11"/>
                     <a:stretch>
                       <a:fillRect/>
                     </a:stretch>
@@ -2821,7 +2902,7 @@
                   <pic:spPr>
                     <a:xfrm>
                       <a:off x="0" y="0"/>
-                      <a:ext cx="3048000" cy="3762375"/>
+                      <a:ext cx="3048000" cy="3483975"/>
                     </a:xfrm>
                     <a:prstGeom prst="rect">
                       <a:avLst/>
@@ -2852,11 +2933,11 @@
       <w:pPr>
         <w:pStyle w:val="Heading1"/>
       </w:pPr>
-      <w:bookmarkStart w:id="7" w:name="_Toc337555343"/>
+      <w:bookmarkStart w:id="8" w:name="_Toc338160264"/>
       <w:r>
         <w:t>Roles and Responsibilities</w:t>
       </w:r>
-      <w:bookmarkEnd w:id="7"/>
+      <w:bookmarkEnd w:id="8"/>
     </w:p>
     <w:tbl>
       <w:tblPr>
@@ -3037,7 +3118,16 @@
                 <w:sz w:val="22"/>
                 <w:szCs w:val="22"/>
               </w:rPr>
-              <w:t>Leads in the planning and development of the project; manages the project to scope. Responsibilities include:  develop the project plan; identify project deliverables; identify risks and develop risk management plan; direct the project resources (team members); scope control and change management; oversee quality assurance of the project management process; maintain all documentation including the project plan; report and forecast project status; resolve conflicts within the project or between cross-functional teams; ensure that the project’s product meets the business objectives; and communicate project status to stakeholders.</w:t>
+              <w:t xml:space="preserve">Leads in the planning and development of the project; manages the project to scope. Responsibilities include:  develop the project plan; identify project deliverables; identify risks and develop risk management plan; direct the project resources (team members); scope control and change management; oversee quality assurance of the project management process; maintain all documentation including the project plan; report and forecast project status; resolve conflicts within the project or between cross-functional teams; ensure that the project’s product meets the business </w:t>
+            </w:r>
+            <w:r>
+              <w:rPr>
+                <w:rFonts w:asciiTheme="minorHAnsi" w:hAnsiTheme="minorHAnsi" w:cstheme="minorHAnsi"/>
+                <w:sz w:val="22"/>
+                <w:szCs w:val="22"/>
+              </w:rPr>
+              <w:lastRenderedPageBreak/>
+              <w:t>objectives; and communicate project status to stakeholders.</w:t>
             </w:r>
           </w:p>
         </w:tc>
@@ -3793,11 +3883,11 @@
       <w:pPr>
         <w:pStyle w:val="Heading1"/>
       </w:pPr>
-      <w:bookmarkStart w:id="8" w:name="_Toc337555344"/>
+      <w:bookmarkStart w:id="9" w:name="_Toc338160265"/>
       <w:r>
         <w:t>Resources</w:t>
       </w:r>
-      <w:bookmarkEnd w:id="8"/>
+      <w:bookmarkEnd w:id="9"/>
     </w:p>
     <w:tbl>
       <w:tblPr>
@@ -3977,6 +4067,7 @@
                 <w:iCs/>
                 <w:szCs w:val="22"/>
               </w:rPr>
+              <w:lastRenderedPageBreak/>
               <w:t>Hours</w:t>
             </w:r>
           </w:p>
@@ -4037,7 +4128,6 @@
                 <w:iCs/>
                 <w:szCs w:val="22"/>
               </w:rPr>
-              <w:lastRenderedPageBreak/>
               <w:t>Days</w:t>
             </w:r>
           </w:p>
@@ -4127,7 +4217,79 @@
                 <w:iCs/>
                 <w:szCs w:val="22"/>
               </w:rPr>
-              <w:t>4 Professionals</w:t>
+              <w:t>1 Project Manager</w:t>
+            </w:r>
+          </w:p>
+          <w:p>
+            <w:pPr>
+              <w:pStyle w:val="SectionHeading"/>
+              <w:rPr>
+                <w:rFonts w:asciiTheme="minorHAnsi" w:hAnsiTheme="minorHAnsi" w:cstheme="minorHAnsi"/>
+                <w:b w:val="0"/>
+                <w:bCs/>
+                <w:i w:val="0"/>
+                <w:iCs/>
+                <w:szCs w:val="22"/>
+              </w:rPr>
+            </w:pPr>
+            <w:r>
+              <w:rPr>
+                <w:rFonts w:asciiTheme="minorHAnsi" w:hAnsiTheme="minorHAnsi" w:cstheme="minorHAnsi"/>
+                <w:b w:val="0"/>
+                <w:bCs/>
+                <w:i w:val="0"/>
+                <w:iCs/>
+                <w:szCs w:val="22"/>
+              </w:rPr>
+              <w:t>1 Graphics Designer</w:t>
+            </w:r>
+          </w:p>
+          <w:p>
+            <w:pPr>
+              <w:pStyle w:val="SectionHeading"/>
+              <w:rPr>
+                <w:rFonts w:asciiTheme="minorHAnsi" w:hAnsiTheme="minorHAnsi" w:cstheme="minorHAnsi"/>
+                <w:b w:val="0"/>
+                <w:bCs/>
+                <w:i w:val="0"/>
+                <w:iCs/>
+                <w:szCs w:val="22"/>
+              </w:rPr>
+            </w:pPr>
+            <w:r>
+              <w:rPr>
+                <w:rFonts w:asciiTheme="minorHAnsi" w:hAnsiTheme="minorHAnsi" w:cstheme="minorHAnsi"/>
+                <w:b w:val="0"/>
+                <w:bCs/>
+                <w:i w:val="0"/>
+                <w:iCs/>
+                <w:szCs w:val="22"/>
+              </w:rPr>
+              <w:t>1 Developer</w:t>
+            </w:r>
+          </w:p>
+          <w:p>
+            <w:pPr>
+              <w:pStyle w:val="SectionHeading"/>
+              <w:rPr>
+                <w:rFonts w:asciiTheme="minorHAnsi" w:hAnsiTheme="minorHAnsi" w:cstheme="minorHAnsi"/>
+                <w:b w:val="0"/>
+                <w:bCs/>
+                <w:i w:val="0"/>
+                <w:iCs/>
+                <w:szCs w:val="22"/>
+              </w:rPr>
+            </w:pPr>
+            <w:r>
+              <w:rPr>
+                <w:rFonts w:asciiTheme="minorHAnsi" w:hAnsiTheme="minorHAnsi" w:cstheme="minorHAnsi"/>
+                <w:b w:val="0"/>
+                <w:bCs/>
+                <w:i w:val="0"/>
+                <w:iCs/>
+                <w:szCs w:val="22"/>
+              </w:rPr>
+              <w:t>1 Tester</w:t>
             </w:r>
           </w:p>
         </w:tc>
@@ -4138,11 +4300,11 @@
       <w:pPr>
         <w:pStyle w:val="Heading1"/>
       </w:pPr>
-      <w:bookmarkStart w:id="9" w:name="_Toc337555345"/>
+      <w:bookmarkStart w:id="10" w:name="_Toc338160266"/>
       <w:r>
         <w:t>Risks</w:t>
       </w:r>
-      <w:bookmarkEnd w:id="9"/>
+      <w:bookmarkEnd w:id="10"/>
     </w:p>
     <w:tbl>
       <w:tblPr>
@@ -4159,14 +4321,14 @@
         <w:tblLook w:val="04A0"/>
       </w:tblPr>
       <w:tblGrid>
-        <w:gridCol w:w="1345"/>
-        <w:gridCol w:w="4751"/>
+        <w:gridCol w:w="1560"/>
+        <w:gridCol w:w="4536"/>
         <w:gridCol w:w="3372"/>
       </w:tblGrid>
       <w:tr>
         <w:tc>
           <w:tcPr>
-            <w:tcW w:w="1345" w:type="dxa"/>
+            <w:tcW w:w="1560" w:type="dxa"/>
             <w:shd w:val="pct15" w:color="auto" w:fill="auto"/>
           </w:tcPr>
           <w:p>
@@ -4195,7 +4357,7 @@
         </w:tc>
         <w:tc>
           <w:tcPr>
-            <w:tcW w:w="4751" w:type="dxa"/>
+            <w:tcW w:w="4536" w:type="dxa"/>
             <w:shd w:val="pct15" w:color="auto" w:fill="auto"/>
           </w:tcPr>
           <w:p>
@@ -4255,7 +4417,7 @@
       <w:tr>
         <w:tc>
           <w:tcPr>
-            <w:tcW w:w="1345" w:type="dxa"/>
+            <w:tcW w:w="1560" w:type="dxa"/>
           </w:tcPr>
           <w:p>
             <w:pPr>
@@ -4284,7 +4446,7 @@
         </w:tc>
         <w:tc>
           <w:tcPr>
-            <w:tcW w:w="4751" w:type="dxa"/>
+            <w:tcW w:w="4536" w:type="dxa"/>
           </w:tcPr>
           <w:p>
             <w:pPr>
@@ -4318,25 +4480,85 @@
           <w:p>
             <w:pPr>
               <w:pStyle w:val="SectionHeading"/>
-              <w:rPr>
-                <w:rFonts w:asciiTheme="minorHAnsi" w:hAnsiTheme="minorHAnsi" w:cstheme="minorHAnsi"/>
-                <w:b w:val="0"/>
-                <w:bCs/>
-                <w:i w:val="0"/>
-                <w:iCs/>
-                <w:szCs w:val="22"/>
-              </w:rPr>
-            </w:pPr>
-            <w:r>
-              <w:rPr>
-                <w:rFonts w:asciiTheme="minorHAnsi" w:hAnsiTheme="minorHAnsi" w:cstheme="minorHAnsi"/>
-                <w:b w:val="0"/>
-                <w:bCs/>
-                <w:i w:val="0"/>
-                <w:iCs/>
-                <w:szCs w:val="22"/>
-              </w:rPr>
-              <w:t>Slack hours, Work replacements</w:t>
+              <w:numPr>
+                <w:ilvl w:val="0"/>
+                <w:numId w:val="12"/>
+              </w:numPr>
+              <w:rPr>
+                <w:rFonts w:asciiTheme="minorHAnsi" w:hAnsiTheme="minorHAnsi" w:cstheme="minorHAnsi"/>
+                <w:b w:val="0"/>
+                <w:bCs/>
+                <w:i w:val="0"/>
+                <w:iCs/>
+                <w:szCs w:val="22"/>
+              </w:rPr>
+            </w:pPr>
+            <w:r>
+              <w:rPr>
+                <w:rFonts w:asciiTheme="minorHAnsi" w:hAnsiTheme="minorHAnsi" w:cstheme="minorHAnsi"/>
+                <w:b w:val="0"/>
+                <w:bCs/>
+                <w:i w:val="0"/>
+                <w:iCs/>
+                <w:szCs w:val="22"/>
+              </w:rPr>
+              <w:t>Enough buffer hours</w:t>
+            </w:r>
+          </w:p>
+          <w:p>
+            <w:pPr>
+              <w:pStyle w:val="SectionHeading"/>
+              <w:numPr>
+                <w:ilvl w:val="0"/>
+                <w:numId w:val="12"/>
+              </w:numPr>
+              <w:rPr>
+                <w:rFonts w:asciiTheme="minorHAnsi" w:hAnsiTheme="minorHAnsi" w:cstheme="minorHAnsi"/>
+                <w:b w:val="0"/>
+                <w:bCs/>
+                <w:i w:val="0"/>
+                <w:iCs/>
+                <w:szCs w:val="22"/>
+              </w:rPr>
+            </w:pPr>
+            <w:r>
+              <w:rPr>
+                <w:rFonts w:asciiTheme="minorHAnsi" w:hAnsiTheme="minorHAnsi" w:cstheme="minorHAnsi"/>
+                <w:b w:val="0"/>
+                <w:bCs/>
+                <w:i w:val="0"/>
+                <w:iCs/>
+                <w:szCs w:val="22"/>
+              </w:rPr>
+              <w:t>Slack hours</w:t>
+            </w:r>
+          </w:p>
+          <w:p>
+            <w:pPr>
+              <w:pStyle w:val="SectionHeading"/>
+              <w:numPr>
+                <w:ilvl w:val="0"/>
+                <w:numId w:val="12"/>
+              </w:numPr>
+              <w:rPr>
+                <w:rFonts w:asciiTheme="minorHAnsi" w:hAnsiTheme="minorHAnsi" w:cstheme="minorHAnsi"/>
+                <w:b w:val="0"/>
+                <w:bCs/>
+                <w:i w:val="0"/>
+                <w:iCs/>
+                <w:szCs w:val="22"/>
+              </w:rPr>
+            </w:pPr>
+            <w:r>
+              <w:rPr>
+                <w:rFonts w:asciiTheme="minorHAnsi" w:hAnsiTheme="minorHAnsi" w:cstheme="minorHAnsi"/>
+                <w:b w:val="0"/>
+                <w:bCs/>
+                <w:i w:val="0"/>
+                <w:iCs/>
+                <w:szCs w:val="22"/>
+              </w:rPr>
+              <w:t>Work replacements</w:t>
             </w:r>
           </w:p>
         </w:tc>
@@ -4344,7 +4566,7 @@
       <w:tr>
         <w:tc>
           <w:tcPr>
-            <w:tcW w:w="1345" w:type="dxa"/>
+            <w:tcW w:w="1560" w:type="dxa"/>
           </w:tcPr>
           <w:p>
             <w:pPr>
@@ -4418,7 +4640,7 @@
         </w:tc>
         <w:tc>
           <w:tcPr>
-            <w:tcW w:w="4751" w:type="dxa"/>
+            <w:tcW w:w="4536" w:type="dxa"/>
           </w:tcPr>
           <w:p>
             <w:pPr>
@@ -4478,7 +4700,7 @@
       <w:tr>
         <w:tc>
           <w:tcPr>
-            <w:tcW w:w="1345" w:type="dxa"/>
+            <w:tcW w:w="1560" w:type="dxa"/>
           </w:tcPr>
           <w:p>
             <w:pPr>
@@ -4492,11 +4714,22 @@
                 <w:szCs w:val="22"/>
               </w:rPr>
             </w:pPr>
-          </w:p>
-        </w:tc>
-        <w:tc>
-          <w:tcPr>
-            <w:tcW w:w="4751" w:type="dxa"/>
+            <w:r>
+              <w:rPr>
+                <w:rFonts w:asciiTheme="minorHAnsi" w:hAnsiTheme="minorHAnsi" w:cstheme="minorHAnsi"/>
+                <w:b w:val="0"/>
+                <w:bCs/>
+                <w:i w:val="0"/>
+                <w:iCs/>
+                <w:szCs w:val="22"/>
+              </w:rPr>
+              <w:t>Internet broken down</w:t>
+            </w:r>
+          </w:p>
+        </w:tc>
+        <w:tc>
+          <w:tcPr>
+            <w:tcW w:w="4536" w:type="dxa"/>
           </w:tcPr>
           <w:p>
             <w:pPr>
@@ -4510,6 +4743,28 @@
                 <w:szCs w:val="22"/>
               </w:rPr>
             </w:pPr>
+            <w:r>
+              <w:rPr>
+                <w:rFonts w:asciiTheme="minorHAnsi" w:hAnsiTheme="minorHAnsi" w:cstheme="minorHAnsi"/>
+                <w:b w:val="0"/>
+                <w:bCs/>
+                <w:i w:val="0"/>
+                <w:iCs/>
+                <w:szCs w:val="22"/>
+              </w:rPr>
+              <w:t xml:space="preserve">No offline </w:t>
+            </w:r>
+            <w:r>
+              <w:rPr>
+                <w:rFonts w:asciiTheme="minorHAnsi" w:hAnsiTheme="minorHAnsi" w:cstheme="minorHAnsi"/>
+                <w:b w:val="0"/>
+                <w:bCs/>
+                <w:i w:val="0"/>
+                <w:iCs/>
+                <w:szCs w:val="22"/>
+              </w:rPr>
+              <w:t>browsing of maps in possible so development may come to a complete halt.</w:t>
+            </w:r>
           </w:p>
         </w:tc>
         <w:tc>
@@ -4519,22 +4774,68 @@
           <w:p>
             <w:pPr>
               <w:pStyle w:val="SectionHeading"/>
-              <w:rPr>
-                <w:rFonts w:asciiTheme="minorHAnsi" w:hAnsiTheme="minorHAnsi" w:cstheme="minorHAnsi"/>
-                <w:b w:val="0"/>
-                <w:bCs/>
-                <w:i w:val="0"/>
-                <w:iCs/>
-                <w:szCs w:val="22"/>
-              </w:rPr>
-            </w:pPr>
+              <w:numPr>
+                <w:ilvl w:val="0"/>
+                <w:numId w:val="13"/>
+              </w:numPr>
+              <w:rPr>
+                <w:rFonts w:asciiTheme="minorHAnsi" w:hAnsiTheme="minorHAnsi" w:cstheme="minorHAnsi"/>
+                <w:b w:val="0"/>
+                <w:bCs/>
+                <w:i w:val="0"/>
+                <w:iCs/>
+                <w:szCs w:val="22"/>
+              </w:rPr>
+            </w:pPr>
+            <w:r>
+              <w:rPr>
+                <w:rFonts w:asciiTheme="minorHAnsi" w:hAnsiTheme="minorHAnsi" w:cstheme="minorHAnsi"/>
+                <w:b w:val="0"/>
+                <w:bCs/>
+                <w:i w:val="0"/>
+                <w:iCs/>
+                <w:szCs w:val="22"/>
+              </w:rPr>
+              <w:t xml:space="preserve">Use some other Internet source like mobile as a router </w:t>
+            </w:r>
+          </w:p>
+          <w:p>
+            <w:pPr>
+              <w:pStyle w:val="SectionHeading"/>
+              <w:numPr>
+                <w:ilvl w:val="0"/>
+                <w:numId w:val="13"/>
+              </w:numPr>
+              <w:rPr>
+                <w:rFonts w:asciiTheme="minorHAnsi" w:hAnsiTheme="minorHAnsi" w:cstheme="minorHAnsi"/>
+                <w:b w:val="0"/>
+                <w:bCs/>
+                <w:i w:val="0"/>
+                <w:iCs/>
+                <w:szCs w:val="22"/>
+              </w:rPr>
+            </w:pPr>
+            <w:r>
+              <w:rPr>
+                <w:rFonts w:asciiTheme="minorHAnsi" w:hAnsiTheme="minorHAnsi" w:cstheme="minorHAnsi"/>
+                <w:b w:val="0"/>
+                <w:bCs/>
+                <w:i w:val="0"/>
+                <w:iCs/>
+                <w:szCs w:val="22"/>
+              </w:rPr>
+              <w:t>3g EVO connection.</w:t>
+            </w:r>
           </w:p>
         </w:tc>
       </w:tr>
       <w:tr>
-        <w:tc>
-          <w:tcPr>
-            <w:tcW w:w="1345" w:type="dxa"/>
+        <w:trPr>
+          <w:trHeight w:val="1168"/>
+        </w:trPr>
+        <w:tc>
+          <w:tcPr>
+            <w:tcW w:w="1560" w:type="dxa"/>
           </w:tcPr>
           <w:p>
             <w:pPr>
@@ -4548,11 +4849,22 @@
                 <w:szCs w:val="22"/>
               </w:rPr>
             </w:pPr>
-          </w:p>
-        </w:tc>
-        <w:tc>
-          <w:tcPr>
-            <w:tcW w:w="4751" w:type="dxa"/>
+            <w:r>
+              <w:rPr>
+                <w:rFonts w:asciiTheme="minorHAnsi" w:hAnsiTheme="minorHAnsi" w:cstheme="minorHAnsi"/>
+                <w:b w:val="0"/>
+                <w:bCs/>
+                <w:i w:val="0"/>
+                <w:iCs/>
+                <w:szCs w:val="22"/>
+              </w:rPr>
+              <w:t xml:space="preserve">Scope changes </w:t>
+            </w:r>
+          </w:p>
+        </w:tc>
+        <w:tc>
+          <w:tcPr>
+            <w:tcW w:w="4536" w:type="dxa"/>
           </w:tcPr>
           <w:p>
             <w:pPr>
@@ -4566,12 +4878,79 @@
                 <w:szCs w:val="22"/>
               </w:rPr>
             </w:pPr>
+            <w:r>
+              <w:rPr>
+                <w:rFonts w:asciiTheme="minorHAnsi" w:hAnsiTheme="minorHAnsi" w:cstheme="minorHAnsi"/>
+                <w:b w:val="0"/>
+                <w:bCs/>
+                <w:i w:val="0"/>
+                <w:iCs/>
+                <w:szCs w:val="22"/>
+              </w:rPr>
+              <w:t>Project deadline may not meet, Budget may vary</w:t>
+            </w:r>
           </w:p>
         </w:tc>
         <w:tc>
           <w:tcPr>
             <w:tcW w:w="3372" w:type="dxa"/>
           </w:tcPr>
+          <w:p>
+            <w:pPr>
+              <w:pStyle w:val="SectionHeading"/>
+              <w:numPr>
+                <w:ilvl w:val="0"/>
+                <w:numId w:val="12"/>
+              </w:numPr>
+              <w:rPr>
+                <w:rFonts w:asciiTheme="minorHAnsi" w:hAnsiTheme="minorHAnsi" w:cstheme="minorHAnsi"/>
+                <w:b w:val="0"/>
+                <w:bCs/>
+                <w:i w:val="0"/>
+                <w:iCs/>
+                <w:szCs w:val="22"/>
+              </w:rPr>
+            </w:pPr>
+            <w:r>
+              <w:rPr>
+                <w:rFonts w:asciiTheme="minorHAnsi" w:hAnsiTheme="minorHAnsi" w:cstheme="minorHAnsi"/>
+                <w:b w:val="0"/>
+                <w:bCs/>
+                <w:i w:val="0"/>
+                <w:iCs/>
+                <w:szCs w:val="22"/>
+              </w:rPr>
+              <w:t>Enough buffer hours</w:t>
+            </w:r>
+          </w:p>
+          <w:p>
+            <w:pPr>
+              <w:pStyle w:val="SectionHeading"/>
+              <w:numPr>
+                <w:ilvl w:val="0"/>
+                <w:numId w:val="12"/>
+              </w:numPr>
+              <w:rPr>
+                <w:rFonts w:asciiTheme="minorHAnsi" w:hAnsiTheme="minorHAnsi" w:cstheme="minorHAnsi"/>
+                <w:b w:val="0"/>
+                <w:bCs/>
+                <w:i w:val="0"/>
+                <w:iCs/>
+                <w:szCs w:val="22"/>
+              </w:rPr>
+            </w:pPr>
+            <w:r>
+              <w:rPr>
+                <w:rFonts w:asciiTheme="minorHAnsi" w:hAnsiTheme="minorHAnsi" w:cstheme="minorHAnsi"/>
+                <w:b w:val="0"/>
+                <w:bCs/>
+                <w:i w:val="0"/>
+                <w:iCs/>
+                <w:szCs w:val="22"/>
+              </w:rPr>
+              <w:t>A new sprint will be created for additional scope</w:t>
+            </w:r>
+          </w:p>
           <w:p>
             <w:pPr>
               <w:pStyle w:val="SectionHeading"/>
@@ -4590,7 +4969,7 @@
       <w:tr>
         <w:tc>
           <w:tcPr>
-            <w:tcW w:w="1345" w:type="dxa"/>
+            <w:tcW w:w="1560" w:type="dxa"/>
           </w:tcPr>
           <w:p>
             <w:pPr>
@@ -4604,11 +4983,45 @@
                 <w:szCs w:val="22"/>
               </w:rPr>
             </w:pPr>
-          </w:p>
-        </w:tc>
-        <w:tc>
-          <w:tcPr>
-            <w:tcW w:w="4751" w:type="dxa"/>
+            <w:r>
+              <w:rPr>
+                <w:rFonts w:asciiTheme="minorHAnsi" w:hAnsiTheme="minorHAnsi" w:cstheme="minorHAnsi"/>
+                <w:b w:val="0"/>
+                <w:bCs/>
+                <w:i w:val="0"/>
+                <w:iCs/>
+                <w:szCs w:val="22"/>
+              </w:rPr>
+              <w:t>3</w:t>
+            </w:r>
+            <w:r>
+              <w:rPr>
+                <w:rFonts w:asciiTheme="minorHAnsi" w:hAnsiTheme="minorHAnsi" w:cstheme="minorHAnsi"/>
+                <w:b w:val="0"/>
+                <w:bCs/>
+                <w:i w:val="0"/>
+                <w:iCs/>
+                <w:szCs w:val="22"/>
+                <w:vertAlign w:val="superscript"/>
+              </w:rPr>
+              <w:t>rd</w:t>
+            </w:r>
+            <w:r>
+              <w:rPr>
+                <w:rFonts w:asciiTheme="minorHAnsi" w:hAnsiTheme="minorHAnsi" w:cstheme="minorHAnsi"/>
+                <w:b w:val="0"/>
+                <w:bCs/>
+                <w:i w:val="0"/>
+                <w:iCs/>
+                <w:szCs w:val="22"/>
+              </w:rPr>
+              <w:t xml:space="preserve"> Party Maps usage restrictions exceeded</w:t>
+            </w:r>
+          </w:p>
+        </w:tc>
+        <w:tc>
+          <w:tcPr>
+            <w:tcW w:w="4536" w:type="dxa"/>
           </w:tcPr>
           <w:p>
             <w:pPr>
@@ -4622,6 +5035,17 @@
                 <w:szCs w:val="22"/>
               </w:rPr>
             </w:pPr>
+            <w:r>
+              <w:rPr>
+                <w:rFonts w:asciiTheme="minorHAnsi" w:hAnsiTheme="minorHAnsi" w:cstheme="minorHAnsi"/>
+                <w:b w:val="0"/>
+                <w:bCs/>
+                <w:i w:val="0"/>
+                <w:iCs/>
+                <w:szCs w:val="22"/>
+              </w:rPr>
+              <w:t>Maps would not be accessed.</w:t>
+            </w:r>
           </w:p>
         </w:tc>
         <w:tc>
@@ -4631,15 +5055,491 @@
           <w:p>
             <w:pPr>
               <w:pStyle w:val="SectionHeading"/>
-              <w:rPr>
-                <w:rFonts w:asciiTheme="minorHAnsi" w:hAnsiTheme="minorHAnsi" w:cstheme="minorHAnsi"/>
-                <w:b w:val="0"/>
-                <w:bCs/>
-                <w:i w:val="0"/>
-                <w:iCs/>
-                <w:szCs w:val="22"/>
-              </w:rPr>
-            </w:pPr>
+              <w:numPr>
+                <w:ilvl w:val="0"/>
+                <w:numId w:val="14"/>
+              </w:numPr>
+              <w:rPr>
+                <w:rFonts w:asciiTheme="minorHAnsi" w:hAnsiTheme="minorHAnsi" w:cstheme="minorHAnsi"/>
+                <w:b w:val="0"/>
+                <w:bCs/>
+                <w:i w:val="0"/>
+                <w:iCs/>
+                <w:szCs w:val="22"/>
+              </w:rPr>
+            </w:pPr>
+            <w:r>
+              <w:rPr>
+                <w:rFonts w:asciiTheme="minorHAnsi" w:hAnsiTheme="minorHAnsi" w:cstheme="minorHAnsi"/>
+                <w:b w:val="0"/>
+                <w:bCs/>
+                <w:i w:val="0"/>
+                <w:iCs/>
+                <w:szCs w:val="22"/>
+              </w:rPr>
+              <w:t>Use of a new key</w:t>
+            </w:r>
+          </w:p>
+        </w:tc>
+      </w:tr>
+      <w:tr>
+        <w:tc>
+          <w:tcPr>
+            <w:tcW w:w="1560" w:type="dxa"/>
+          </w:tcPr>
+          <w:p>
+            <w:pPr>
+              <w:pStyle w:val="SectionHeading"/>
+              <w:rPr>
+                <w:rFonts w:asciiTheme="minorHAnsi" w:hAnsiTheme="minorHAnsi" w:cstheme="minorHAnsi"/>
+                <w:b w:val="0"/>
+                <w:bCs/>
+                <w:i w:val="0"/>
+                <w:iCs/>
+                <w:szCs w:val="22"/>
+              </w:rPr>
+            </w:pPr>
+            <w:r>
+              <w:rPr>
+                <w:rFonts w:asciiTheme="minorHAnsi" w:hAnsiTheme="minorHAnsi" w:cstheme="minorHAnsi"/>
+                <w:b w:val="0"/>
+                <w:bCs/>
+                <w:i w:val="0"/>
+                <w:iCs/>
+                <w:szCs w:val="22"/>
+              </w:rPr>
+              <w:t>Computer Broken</w:t>
+            </w:r>
+          </w:p>
+        </w:tc>
+        <w:tc>
+          <w:tcPr>
+            <w:tcW w:w="4536" w:type="dxa"/>
+          </w:tcPr>
+          <w:p>
+            <w:pPr>
+              <w:pStyle w:val="SectionHeading"/>
+              <w:rPr>
+                <w:rFonts w:asciiTheme="minorHAnsi" w:hAnsiTheme="minorHAnsi" w:cstheme="minorHAnsi"/>
+                <w:b w:val="0"/>
+                <w:bCs/>
+                <w:i w:val="0"/>
+                <w:iCs/>
+                <w:szCs w:val="22"/>
+              </w:rPr>
+            </w:pPr>
+            <w:r>
+              <w:rPr>
+                <w:rFonts w:asciiTheme="minorHAnsi" w:hAnsiTheme="minorHAnsi" w:cstheme="minorHAnsi"/>
+                <w:b w:val="0"/>
+                <w:bCs/>
+                <w:i w:val="0"/>
+                <w:iCs/>
+                <w:szCs w:val="22"/>
+              </w:rPr>
+              <w:t>May cause a project tasks not finished by time</w:t>
+            </w:r>
+          </w:p>
+        </w:tc>
+        <w:tc>
+          <w:tcPr>
+            <w:tcW w:w="3372" w:type="dxa"/>
+          </w:tcPr>
+          <w:p>
+            <w:pPr>
+              <w:pStyle w:val="SectionHeading"/>
+              <w:numPr>
+                <w:ilvl w:val="0"/>
+                <w:numId w:val="14"/>
+              </w:numPr>
+              <w:rPr>
+                <w:rFonts w:asciiTheme="minorHAnsi" w:hAnsiTheme="minorHAnsi" w:cstheme="minorHAnsi"/>
+                <w:b w:val="0"/>
+                <w:bCs/>
+                <w:i w:val="0"/>
+                <w:iCs/>
+                <w:szCs w:val="22"/>
+              </w:rPr>
+            </w:pPr>
+            <w:r>
+              <w:rPr>
+                <w:rFonts w:asciiTheme="minorHAnsi" w:hAnsiTheme="minorHAnsi" w:cstheme="minorHAnsi"/>
+                <w:b w:val="0"/>
+                <w:bCs/>
+                <w:i w:val="0"/>
+                <w:iCs/>
+                <w:szCs w:val="22"/>
+              </w:rPr>
+              <w:t>Use of university Labs</w:t>
+            </w:r>
+          </w:p>
+        </w:tc>
+      </w:tr>
+      <w:tr>
+        <w:tc>
+          <w:tcPr>
+            <w:tcW w:w="1560" w:type="dxa"/>
+          </w:tcPr>
+          <w:p>
+            <w:pPr>
+              <w:pStyle w:val="SectionHeading"/>
+              <w:rPr>
+                <w:rFonts w:asciiTheme="minorHAnsi" w:hAnsiTheme="minorHAnsi" w:cstheme="minorHAnsi"/>
+                <w:b w:val="0"/>
+                <w:bCs/>
+                <w:i w:val="0"/>
+                <w:iCs/>
+                <w:szCs w:val="22"/>
+              </w:rPr>
+            </w:pPr>
+            <w:r>
+              <w:rPr>
+                <w:rFonts w:asciiTheme="minorHAnsi" w:hAnsiTheme="minorHAnsi" w:cstheme="minorHAnsi"/>
+                <w:b w:val="0"/>
+                <w:bCs/>
+                <w:i w:val="0"/>
+                <w:iCs/>
+                <w:szCs w:val="22"/>
+              </w:rPr>
+              <w:t>Data Lost</w:t>
+            </w:r>
+          </w:p>
+        </w:tc>
+        <w:tc>
+          <w:tcPr>
+            <w:tcW w:w="4536" w:type="dxa"/>
+          </w:tcPr>
+          <w:p>
+            <w:pPr>
+              <w:pStyle w:val="SectionHeading"/>
+              <w:rPr>
+                <w:rFonts w:asciiTheme="minorHAnsi" w:hAnsiTheme="minorHAnsi" w:cstheme="minorHAnsi"/>
+                <w:b w:val="0"/>
+                <w:bCs/>
+                <w:i w:val="0"/>
+                <w:iCs/>
+                <w:szCs w:val="22"/>
+              </w:rPr>
+            </w:pPr>
+            <w:r>
+              <w:rPr>
+                <w:rFonts w:asciiTheme="minorHAnsi" w:hAnsiTheme="minorHAnsi" w:cstheme="minorHAnsi"/>
+                <w:b w:val="0"/>
+                <w:bCs/>
+                <w:i w:val="0"/>
+                <w:iCs/>
+                <w:szCs w:val="22"/>
+              </w:rPr>
+              <w:t>Waste of work on project key items</w:t>
+            </w:r>
+          </w:p>
+        </w:tc>
+        <w:tc>
+          <w:tcPr>
+            <w:tcW w:w="3372" w:type="dxa"/>
+          </w:tcPr>
+          <w:p>
+            <w:pPr>
+              <w:pStyle w:val="SectionHeading"/>
+              <w:numPr>
+                <w:ilvl w:val="0"/>
+                <w:numId w:val="14"/>
+              </w:numPr>
+              <w:rPr>
+                <w:rFonts w:asciiTheme="minorHAnsi" w:hAnsiTheme="minorHAnsi" w:cstheme="minorHAnsi"/>
+                <w:b w:val="0"/>
+                <w:bCs/>
+                <w:i w:val="0"/>
+                <w:iCs/>
+                <w:szCs w:val="22"/>
+              </w:rPr>
+            </w:pPr>
+            <w:r>
+              <w:rPr>
+                <w:rFonts w:asciiTheme="minorHAnsi" w:hAnsiTheme="minorHAnsi" w:cstheme="minorHAnsi"/>
+                <w:b w:val="0"/>
+                <w:bCs/>
+                <w:i w:val="0"/>
+                <w:iCs/>
+                <w:szCs w:val="22"/>
+              </w:rPr>
+              <w:t>Regular backups</w:t>
+            </w:r>
+          </w:p>
+          <w:p>
+            <w:pPr>
+              <w:pStyle w:val="SectionHeading"/>
+              <w:numPr>
+                <w:ilvl w:val="0"/>
+                <w:numId w:val="14"/>
+              </w:numPr>
+              <w:rPr>
+                <w:rFonts w:asciiTheme="minorHAnsi" w:hAnsiTheme="minorHAnsi" w:cstheme="minorHAnsi"/>
+                <w:b w:val="0"/>
+                <w:bCs/>
+                <w:i w:val="0"/>
+                <w:iCs/>
+                <w:szCs w:val="22"/>
+              </w:rPr>
+            </w:pPr>
+            <w:r>
+              <w:rPr>
+                <w:rFonts w:asciiTheme="minorHAnsi" w:hAnsiTheme="minorHAnsi" w:cstheme="minorHAnsi"/>
+                <w:b w:val="0"/>
+                <w:bCs/>
+                <w:i w:val="0"/>
+                <w:iCs/>
+                <w:szCs w:val="22"/>
+              </w:rPr>
+              <w:t xml:space="preserve">Use of </w:t>
+            </w:r>
+            <w:r>
+              <w:rPr>
+                <w:rFonts w:asciiTheme="minorHAnsi" w:hAnsiTheme="minorHAnsi" w:cstheme="minorHAnsi"/>
+                <w:b w:val="0"/>
+                <w:bCs/>
+                <w:i w:val="0"/>
+                <w:iCs/>
+                <w:szCs w:val="22"/>
+              </w:rPr>
+              <w:t>an</w:t>
+            </w:r>
+            <w:r>
+              <w:rPr>
+                <w:rFonts w:asciiTheme="minorHAnsi" w:hAnsiTheme="minorHAnsi" w:cstheme="minorHAnsi"/>
+                <w:b w:val="0"/>
+                <w:bCs/>
+                <w:i w:val="0"/>
+                <w:iCs/>
+                <w:szCs w:val="22"/>
+              </w:rPr>
+              <w:t xml:space="preserve"> online source safe tool to publish data on the cloud.   </w:t>
+            </w:r>
+          </w:p>
+        </w:tc>
+      </w:tr>
+      <w:tr>
+        <w:tc>
+          <w:tcPr>
+            <w:tcW w:w="1560" w:type="dxa"/>
+          </w:tcPr>
+          <w:p>
+            <w:pPr>
+              <w:pStyle w:val="SectionHeading"/>
+              <w:rPr>
+                <w:rFonts w:asciiTheme="minorHAnsi" w:hAnsiTheme="minorHAnsi" w:cstheme="minorHAnsi"/>
+                <w:b w:val="0"/>
+                <w:bCs/>
+                <w:i w:val="0"/>
+                <w:iCs/>
+                <w:szCs w:val="22"/>
+              </w:rPr>
+            </w:pPr>
+            <w:r>
+              <w:rPr>
+                <w:rFonts w:asciiTheme="minorHAnsi" w:hAnsiTheme="minorHAnsi" w:cstheme="minorHAnsi"/>
+                <w:b w:val="0"/>
+                <w:bCs/>
+                <w:i w:val="0"/>
+                <w:iCs/>
+                <w:szCs w:val="22"/>
+              </w:rPr>
+              <w:t>Schedule Risks</w:t>
+            </w:r>
+          </w:p>
+        </w:tc>
+        <w:tc>
+          <w:tcPr>
+            <w:tcW w:w="4536" w:type="dxa"/>
+          </w:tcPr>
+          <w:p>
+            <w:pPr>
+              <w:pStyle w:val="SectionHeading"/>
+              <w:rPr>
+                <w:rFonts w:asciiTheme="minorHAnsi" w:hAnsiTheme="minorHAnsi" w:cstheme="minorHAnsi"/>
+                <w:b w:val="0"/>
+                <w:bCs/>
+                <w:i w:val="0"/>
+                <w:iCs/>
+                <w:szCs w:val="22"/>
+              </w:rPr>
+            </w:pPr>
+            <w:r>
+              <w:rPr>
+                <w:rFonts w:asciiTheme="minorHAnsi" w:hAnsiTheme="minorHAnsi" w:cstheme="minorHAnsi"/>
+                <w:b w:val="0"/>
+                <w:bCs/>
+                <w:i w:val="0"/>
+                <w:iCs/>
+                <w:szCs w:val="22"/>
+              </w:rPr>
+              <w:t>Project deadline may not accomplish</w:t>
+            </w:r>
+          </w:p>
+        </w:tc>
+        <w:tc>
+          <w:tcPr>
+            <w:tcW w:w="3372" w:type="dxa"/>
+          </w:tcPr>
+          <w:p>
+            <w:pPr>
+              <w:pStyle w:val="SectionHeading"/>
+              <w:numPr>
+                <w:ilvl w:val="0"/>
+                <w:numId w:val="14"/>
+              </w:numPr>
+              <w:rPr>
+                <w:rFonts w:asciiTheme="minorHAnsi" w:hAnsiTheme="minorHAnsi" w:cstheme="minorHAnsi"/>
+                <w:b w:val="0"/>
+                <w:bCs/>
+                <w:i w:val="0"/>
+                <w:iCs/>
+                <w:szCs w:val="22"/>
+              </w:rPr>
+            </w:pPr>
+            <w:r>
+              <w:rPr>
+                <w:rFonts w:asciiTheme="minorHAnsi" w:hAnsiTheme="minorHAnsi" w:cstheme="minorHAnsi"/>
+                <w:b w:val="0"/>
+                <w:bCs/>
+                <w:i w:val="0"/>
+                <w:iCs/>
+                <w:szCs w:val="22"/>
+              </w:rPr>
+              <w:t>Have sufficient buffer hours and monitoring those efficiently</w:t>
+            </w:r>
+          </w:p>
+        </w:tc>
+      </w:tr>
+      <w:tr>
+        <w:tc>
+          <w:tcPr>
+            <w:tcW w:w="1560" w:type="dxa"/>
+          </w:tcPr>
+          <w:p>
+            <w:pPr>
+              <w:pStyle w:val="SectionHeading"/>
+              <w:rPr>
+                <w:rFonts w:asciiTheme="minorHAnsi" w:hAnsiTheme="minorHAnsi" w:cstheme="minorHAnsi"/>
+                <w:b w:val="0"/>
+                <w:bCs/>
+                <w:i w:val="0"/>
+                <w:iCs/>
+                <w:szCs w:val="22"/>
+              </w:rPr>
+            </w:pPr>
+            <w:r>
+              <w:rPr>
+                <w:rFonts w:asciiTheme="minorHAnsi" w:hAnsiTheme="minorHAnsi" w:cstheme="minorHAnsi"/>
+                <w:b w:val="0"/>
+                <w:bCs/>
+                <w:i w:val="0"/>
+                <w:iCs/>
+                <w:szCs w:val="22"/>
+              </w:rPr>
+              <w:t>Budget</w:t>
+            </w:r>
+            <w:r>
+              <w:rPr>
+                <w:rFonts w:asciiTheme="minorHAnsi" w:hAnsiTheme="minorHAnsi" w:cstheme="minorHAnsi"/>
+                <w:b w:val="0"/>
+                <w:bCs/>
+                <w:i w:val="0"/>
+                <w:iCs/>
+                <w:szCs w:val="22"/>
+              </w:rPr>
+              <w:t xml:space="preserve"> risk</w:t>
+            </w:r>
+          </w:p>
+        </w:tc>
+        <w:tc>
+          <w:tcPr>
+            <w:tcW w:w="4536" w:type="dxa"/>
+          </w:tcPr>
+          <w:p>
+            <w:pPr>
+              <w:pStyle w:val="SectionHeading"/>
+              <w:rPr>
+                <w:rFonts w:asciiTheme="minorHAnsi" w:hAnsiTheme="minorHAnsi" w:cstheme="minorHAnsi"/>
+                <w:b w:val="0"/>
+                <w:bCs/>
+                <w:i w:val="0"/>
+                <w:iCs/>
+                <w:szCs w:val="22"/>
+              </w:rPr>
+            </w:pPr>
+            <w:r>
+              <w:rPr>
+                <w:rFonts w:asciiTheme="minorHAnsi" w:hAnsiTheme="minorHAnsi" w:cstheme="minorHAnsi"/>
+                <w:b w:val="0"/>
+                <w:bCs/>
+                <w:i w:val="0"/>
+                <w:iCs/>
+                <w:szCs w:val="22"/>
+              </w:rPr>
+              <w:t>Project may come to halt in case of no budget</w:t>
+            </w:r>
+          </w:p>
+        </w:tc>
+        <w:tc>
+          <w:tcPr>
+            <w:tcW w:w="3372" w:type="dxa"/>
+          </w:tcPr>
+          <w:p>
+            <w:pPr>
+              <w:pStyle w:val="SectionHeading"/>
+              <w:numPr>
+                <w:ilvl w:val="0"/>
+                <w:numId w:val="14"/>
+              </w:numPr>
+              <w:rPr>
+                <w:rFonts w:asciiTheme="minorHAnsi" w:hAnsiTheme="minorHAnsi" w:cstheme="minorHAnsi"/>
+                <w:b w:val="0"/>
+                <w:bCs/>
+                <w:i w:val="0"/>
+                <w:iCs/>
+                <w:szCs w:val="22"/>
+              </w:rPr>
+            </w:pPr>
+            <w:r>
+              <w:rPr>
+                <w:rFonts w:asciiTheme="minorHAnsi" w:hAnsiTheme="minorHAnsi" w:cstheme="minorHAnsi"/>
+                <w:b w:val="0"/>
+                <w:bCs/>
+                <w:i w:val="0"/>
+                <w:iCs/>
+                <w:szCs w:val="22"/>
+              </w:rPr>
+              <w:t>Define budget correctly</w:t>
+            </w:r>
+          </w:p>
+          <w:p>
+            <w:pPr>
+              <w:pStyle w:val="SectionHeading"/>
+              <w:numPr>
+                <w:ilvl w:val="0"/>
+                <w:numId w:val="14"/>
+              </w:numPr>
+              <w:rPr>
+                <w:rFonts w:asciiTheme="minorHAnsi" w:hAnsiTheme="minorHAnsi" w:cstheme="minorHAnsi"/>
+                <w:b w:val="0"/>
+                <w:bCs/>
+                <w:i w:val="0"/>
+                <w:iCs/>
+                <w:szCs w:val="22"/>
+              </w:rPr>
+            </w:pPr>
+            <w:r>
+              <w:rPr>
+                <w:rFonts w:asciiTheme="minorHAnsi" w:hAnsiTheme="minorHAnsi" w:cstheme="minorHAnsi"/>
+                <w:b w:val="0"/>
+                <w:bCs/>
+                <w:i w:val="0"/>
+                <w:iCs/>
+                <w:szCs w:val="22"/>
+              </w:rPr>
+              <w:t>Study various projects of similar nature and then compare the cost</w:t>
+            </w:r>
           </w:p>
         </w:tc>
       </w:tr>
@@ -4649,11 +5549,16 @@
       <w:pPr>
         <w:pStyle w:val="Heading1"/>
       </w:pPr>
-      <w:bookmarkStart w:id="10" w:name="_Toc337555346"/>
+    </w:p>
+    <w:p>
+      <w:pPr>
+        <w:pStyle w:val="Heading1"/>
+      </w:pPr>
+      <w:bookmarkStart w:id="11" w:name="_Toc338160267"/>
       <w:r>
         <w:t>Signatures</w:t>
       </w:r>
-      <w:bookmarkEnd w:id="10"/>
+      <w:bookmarkEnd w:id="11"/>
     </w:p>
     <w:p/>
     <w:tbl>
@@ -5819,7 +6724,7 @@
     </w:tbl>
     <w:p/>
     <w:sectPr>
-      <w:footerReference w:type="default" r:id="rId10"/>
+      <w:footerReference w:type="default" r:id="rId12"/>
       <w:pgSz w:w="12240" w:h="15840"/>
       <w:pgMar w:top="1440" w:right="1440" w:bottom="1440" w:left="1440" w:header="708" w:footer="708" w:gutter="0"/>
       <w:cols w:space="708"/>
@@ -5862,6 +6767,9 @@
       <w:pStyle w:val="Footer"/>
     </w:pPr>
     <w:r>
+      <w:rPr>
+        <w:noProof/>
+      </w:rPr>
       <w:drawing>
         <wp:inline distT="0" distB="0" distL="0" distR="0">
           <wp:extent cx="5939790" cy="540385"/>
@@ -6141,7 +7049,7 @@
   <w:abstractNum w:abstractNumId="2">
     <w:nsid w:val="18E65A1C"/>
     <w:multiLevelType w:val="hybridMultilevel"/>
-    <w:tmpl w:val="51CEDD22"/>
+    <w:tmpl w:val="AA3A0706"/>
     <w:lvl w:ilvl="0" w:tplc="04090001">
       <w:start w:val="1"/>
       <w:numFmt w:val="bullet"/>
@@ -6817,6 +7725,232 @@
     </w:lvl>
   </w:abstractNum>
   <w:abstractNum w:abstractNumId="8">
+    <w:nsid w:val="4E834E2C"/>
+    <w:multiLevelType w:val="hybridMultilevel"/>
+    <w:tmpl w:val="7EF26F94"/>
+    <w:lvl w:ilvl="0" w:tplc="04090001">
+      <w:start w:val="1"/>
+      <w:numFmt w:val="bullet"/>
+      <w:lvlText w:val=""/>
+      <w:lvlJc w:val="left"/>
+      <w:pPr>
+        <w:ind w:left="360" w:hanging="360"/>
+      </w:pPr>
+      <w:rPr>
+        <w:rFonts w:ascii="Symbol" w:hAnsi="Symbol" w:hint="default"/>
+      </w:rPr>
+    </w:lvl>
+    <w:lvl w:ilvl="1" w:tplc="04090003" w:tentative="1">
+      <w:start w:val="1"/>
+      <w:numFmt w:val="bullet"/>
+      <w:lvlText w:val="o"/>
+      <w:lvlJc w:val="left"/>
+      <w:pPr>
+        <w:ind w:left="1080" w:hanging="360"/>
+      </w:pPr>
+      <w:rPr>
+        <w:rFonts w:ascii="Courier New" w:hAnsi="Courier New" w:cs="Courier New" w:hint="default"/>
+      </w:rPr>
+    </w:lvl>
+    <w:lvl w:ilvl="2" w:tplc="04090005" w:tentative="1">
+      <w:start w:val="1"/>
+      <w:numFmt w:val="bullet"/>
+      <w:lvlText w:val=""/>
+      <w:lvlJc w:val="left"/>
+      <w:pPr>
+        <w:ind w:left="1800" w:hanging="360"/>
+      </w:pPr>
+      <w:rPr>
+        <w:rFonts w:ascii="Wingdings" w:hAnsi="Wingdings" w:hint="default"/>
+      </w:rPr>
+    </w:lvl>
+    <w:lvl w:ilvl="3" w:tplc="04090001" w:tentative="1">
+      <w:start w:val="1"/>
+      <w:numFmt w:val="bullet"/>
+      <w:lvlText w:val=""/>
+      <w:lvlJc w:val="left"/>
+      <w:pPr>
+        <w:ind w:left="2520" w:hanging="360"/>
+      </w:pPr>
+      <w:rPr>
+        <w:rFonts w:ascii="Symbol" w:hAnsi="Symbol" w:hint="default"/>
+      </w:rPr>
+    </w:lvl>
+    <w:lvl w:ilvl="4" w:tplc="04090003" w:tentative="1">
+      <w:start w:val="1"/>
+      <w:numFmt w:val="bullet"/>
+      <w:lvlText w:val="o"/>
+      <w:lvlJc w:val="left"/>
+      <w:pPr>
+        <w:ind w:left="3240" w:hanging="360"/>
+      </w:pPr>
+      <w:rPr>
+        <w:rFonts w:ascii="Courier New" w:hAnsi="Courier New" w:cs="Courier New" w:hint="default"/>
+      </w:rPr>
+    </w:lvl>
+    <w:lvl w:ilvl="5" w:tplc="04090005" w:tentative="1">
+      <w:start w:val="1"/>
+      <w:numFmt w:val="bullet"/>
+      <w:lvlText w:val=""/>
+      <w:lvlJc w:val="left"/>
+      <w:pPr>
+        <w:ind w:left="3960" w:hanging="360"/>
+      </w:pPr>
+      <w:rPr>
+        <w:rFonts w:ascii="Wingdings" w:hAnsi="Wingdings" w:hint="default"/>
+      </w:rPr>
+    </w:lvl>
+    <w:lvl w:ilvl="6" w:tplc="04090001" w:tentative="1">
+      <w:start w:val="1"/>
+      <w:numFmt w:val="bullet"/>
+      <w:lvlText w:val=""/>
+      <w:lvlJc w:val="left"/>
+      <w:pPr>
+        <w:ind w:left="4680" w:hanging="360"/>
+      </w:pPr>
+      <w:rPr>
+        <w:rFonts w:ascii="Symbol" w:hAnsi="Symbol" w:hint="default"/>
+      </w:rPr>
+    </w:lvl>
+    <w:lvl w:ilvl="7" w:tplc="04090003" w:tentative="1">
+      <w:start w:val="1"/>
+      <w:numFmt w:val="bullet"/>
+      <w:lvlText w:val="o"/>
+      <w:lvlJc w:val="left"/>
+      <w:pPr>
+        <w:ind w:left="5400" w:hanging="360"/>
+      </w:pPr>
+      <w:rPr>
+        <w:rFonts w:ascii="Courier New" w:hAnsi="Courier New" w:cs="Courier New" w:hint="default"/>
+      </w:rPr>
+    </w:lvl>
+    <w:lvl w:ilvl="8" w:tplc="04090005" w:tentative="1">
+      <w:start w:val="1"/>
+      <w:numFmt w:val="bullet"/>
+      <w:lvlText w:val=""/>
+      <w:lvlJc w:val="left"/>
+      <w:pPr>
+        <w:ind w:left="6120" w:hanging="360"/>
+      </w:pPr>
+      <w:rPr>
+        <w:rFonts w:ascii="Wingdings" w:hAnsi="Wingdings" w:hint="default"/>
+      </w:rPr>
+    </w:lvl>
+  </w:abstractNum>
+  <w:abstractNum w:abstractNumId="9">
+    <w:nsid w:val="54032C64"/>
+    <w:multiLevelType w:val="hybridMultilevel"/>
+    <w:tmpl w:val="EBDCEACC"/>
+    <w:lvl w:ilvl="0" w:tplc="04090001">
+      <w:start w:val="1"/>
+      <w:numFmt w:val="bullet"/>
+      <w:lvlText w:val=""/>
+      <w:lvlJc w:val="left"/>
+      <w:pPr>
+        <w:ind w:left="360" w:hanging="360"/>
+      </w:pPr>
+      <w:rPr>
+        <w:rFonts w:ascii="Symbol" w:hAnsi="Symbol" w:hint="default"/>
+      </w:rPr>
+    </w:lvl>
+    <w:lvl w:ilvl="1" w:tplc="04090003" w:tentative="1">
+      <w:start w:val="1"/>
+      <w:numFmt w:val="bullet"/>
+      <w:lvlText w:val="o"/>
+      <w:lvlJc w:val="left"/>
+      <w:pPr>
+        <w:ind w:left="1080" w:hanging="360"/>
+      </w:pPr>
+      <w:rPr>
+        <w:rFonts w:ascii="Courier New" w:hAnsi="Courier New" w:cs="Courier New" w:hint="default"/>
+      </w:rPr>
+    </w:lvl>
+    <w:lvl w:ilvl="2" w:tplc="04090005" w:tentative="1">
+      <w:start w:val="1"/>
+      <w:numFmt w:val="bullet"/>
+      <w:lvlText w:val=""/>
+      <w:lvlJc w:val="left"/>
+      <w:pPr>
+        <w:ind w:left="1800" w:hanging="360"/>
+      </w:pPr>
+      <w:rPr>
+        <w:rFonts w:ascii="Wingdings" w:hAnsi="Wingdings" w:hint="default"/>
+      </w:rPr>
+    </w:lvl>
+    <w:lvl w:ilvl="3" w:tplc="04090001" w:tentative="1">
+      <w:start w:val="1"/>
+      <w:numFmt w:val="bullet"/>
+      <w:lvlText w:val=""/>
+      <w:lvlJc w:val="left"/>
+      <w:pPr>
+        <w:ind w:left="2520" w:hanging="360"/>
+      </w:pPr>
+      <w:rPr>
+        <w:rFonts w:ascii="Symbol" w:hAnsi="Symbol" w:hint="default"/>
+      </w:rPr>
+    </w:lvl>
+    <w:lvl w:ilvl="4" w:tplc="04090003" w:tentative="1">
+      <w:start w:val="1"/>
+      <w:numFmt w:val="bullet"/>
+      <w:lvlText w:val="o"/>
+      <w:lvlJc w:val="left"/>
+      <w:pPr>
+        <w:ind w:left="3240" w:hanging="360"/>
+      </w:pPr>
+      <w:rPr>
+        <w:rFonts w:ascii="Courier New" w:hAnsi="Courier New" w:cs="Courier New" w:hint="default"/>
+      </w:rPr>
+    </w:lvl>
+    <w:lvl w:ilvl="5" w:tplc="04090005" w:tentative="1">
+      <w:start w:val="1"/>
+      <w:numFmt w:val="bullet"/>
+      <w:lvlText w:val=""/>
+      <w:lvlJc w:val="left"/>
+      <w:pPr>
+        <w:ind w:left="3960" w:hanging="360"/>
+      </w:pPr>
+      <w:rPr>
+        <w:rFonts w:ascii="Wingdings" w:hAnsi="Wingdings" w:hint="default"/>
+      </w:rPr>
+    </w:lvl>
+    <w:lvl w:ilvl="6" w:tplc="04090001" w:tentative="1">
+      <w:start w:val="1"/>
+      <w:numFmt w:val="bullet"/>
+      <w:lvlText w:val=""/>
+      <w:lvlJc w:val="left"/>
+      <w:pPr>
+        <w:ind w:left="4680" w:hanging="360"/>
+      </w:pPr>
+      <w:rPr>
+        <w:rFonts w:ascii="Symbol" w:hAnsi="Symbol" w:hint="default"/>
+      </w:rPr>
+    </w:lvl>
+    <w:lvl w:ilvl="7" w:tplc="04090003" w:tentative="1">
+      <w:start w:val="1"/>
+      <w:numFmt w:val="bullet"/>
+      <w:lvlText w:val="o"/>
+      <w:lvlJc w:val="left"/>
+      <w:pPr>
+        <w:ind w:left="5400" w:hanging="360"/>
+      </w:pPr>
+      <w:rPr>
+        <w:rFonts w:ascii="Courier New" w:hAnsi="Courier New" w:cs="Courier New" w:hint="default"/>
+      </w:rPr>
+    </w:lvl>
+    <w:lvl w:ilvl="8" w:tplc="04090005" w:tentative="1">
+      <w:start w:val="1"/>
+      <w:numFmt w:val="bullet"/>
+      <w:lvlText w:val=""/>
+      <w:lvlJc w:val="left"/>
+      <w:pPr>
+        <w:ind w:left="6120" w:hanging="360"/>
+      </w:pPr>
+      <w:rPr>
+        <w:rFonts w:ascii="Wingdings" w:hAnsi="Wingdings" w:hint="default"/>
+      </w:rPr>
+    </w:lvl>
+  </w:abstractNum>
+  <w:abstractNum w:abstractNumId="10">
     <w:nsid w:val="618D3C34"/>
     <w:multiLevelType w:val="hybridMultilevel"/>
     <w:tmpl w:val="BAB8D432"/>
@@ -6905,7 +8039,7 @@
       </w:pPr>
     </w:lvl>
   </w:abstractNum>
-  <w:abstractNum w:abstractNumId="9">
+  <w:abstractNum w:abstractNumId="11">
     <w:nsid w:val="64F96768"/>
     <w:multiLevelType w:val="hybridMultilevel"/>
     <w:tmpl w:val="7C80D9F0"/>
@@ -7018,7 +8152,7 @@
       </w:rPr>
     </w:lvl>
   </w:abstractNum>
-  <w:abstractNum w:abstractNumId="10">
+  <w:abstractNum w:abstractNumId="12">
     <w:nsid w:val="74AF2DA1"/>
     <w:multiLevelType w:val="hybridMultilevel"/>
     <w:tmpl w:val="F050ABF4"/>
@@ -7109,7 +8243,7 @@
       </w:pPr>
     </w:lvl>
   </w:abstractNum>
-  <w:abstractNum w:abstractNumId="11">
+  <w:abstractNum w:abstractNumId="13">
     <w:nsid w:val="78A075C4"/>
     <w:multiLevelType w:val="hybridMultilevel"/>
     <w:tmpl w:val="411889B4"/>
@@ -7223,10 +8357,10 @@
     </w:lvl>
   </w:abstractNum>
   <w:num w:numId="1">
-    <w:abstractNumId w:val="11"/>
+    <w:abstractNumId w:val="13"/>
   </w:num>
   <w:num w:numId="2">
-    <w:abstractNumId w:val="10"/>
+    <w:abstractNumId w:val="12"/>
   </w:num>
   <w:num w:numId="3">
     <w:abstractNumId w:val="6"/>
@@ -7241,13 +8375,13 @@
     <w:abstractNumId w:val="1"/>
   </w:num>
   <w:num w:numId="7">
-    <w:abstractNumId w:val="8"/>
+    <w:abstractNumId w:val="10"/>
   </w:num>
   <w:num w:numId="8">
     <w:abstractNumId w:val="3"/>
   </w:num>
   <w:num w:numId="9">
-    <w:abstractNumId w:val="9"/>
+    <w:abstractNumId w:val="11"/>
   </w:num>
   <w:num w:numId="10">
     <w:abstractNumId w:val="5"/>
@@ -7257,6 +8391,12 @@
   </w:num>
   <w:num w:numId="12">
     <w:abstractNumId w:val="2"/>
+  </w:num>
+  <w:num w:numId="13">
+    <w:abstractNumId w:val="9"/>
+  </w:num>
+  <w:num w:numId="14">
+    <w:abstractNumId w:val="8"/>
   </w:num>
 </w:numbering>
 </file>
@@ -7778,93 +8918,6 @@
         </w:p>
       </w:docPartBody>
     </w:docPart>
-    <w:docPart>
-      <w:docPartPr>
-        <w:name w:val="D39EE0CBCB52451AA6C04D78CF0118DA"/>
-        <w:category>
-          <w:name w:val="General"/>
-          <w:gallery w:val="placeholder"/>
-        </w:category>
-        <w:types>
-          <w:type w:val="bbPlcHdr"/>
-        </w:types>
-        <w:behaviors>
-          <w:behavior w:val="content"/>
-        </w:behaviors>
-        <w:guid w:val="{5C7C87DA-101C-4E39-9F66-E51C5F179116}"/>
-      </w:docPartPr>
-      <w:docPartBody>
-        <w:p>
-          <w:pPr>
-            <w:pStyle w:val="D39EE0CBCB52451AA6C04D78CF0118DA"/>
-          </w:pPr>
-          <w:r>
-            <w:rPr>
-              <w:color w:val="484329" w:themeColor="background2" w:themeShade="3F"/>
-              <w:sz w:val="28"/>
-              <w:szCs w:val="28"/>
-            </w:rPr>
-            <w:t>[Type the document subtitle]</w:t>
-          </w:r>
-        </w:p>
-      </w:docPartBody>
-    </w:docPart>
-    <w:docPart>
-      <w:docPartPr>
-        <w:name w:val="9416A29534094A67A02D1861BD5E751D"/>
-        <w:category>
-          <w:name w:val="General"/>
-          <w:gallery w:val="placeholder"/>
-        </w:category>
-        <w:types>
-          <w:type w:val="bbPlcHdr"/>
-        </w:types>
-        <w:behaviors>
-          <w:behavior w:val="content"/>
-        </w:behaviors>
-        <w:guid w:val="{A815BBC6-2430-45CD-BD94-A59163005CCC}"/>
-      </w:docPartPr>
-      <w:docPartBody>
-        <w:p>
-          <w:pPr>
-            <w:pStyle w:val="9416A29534094A67A02D1861BD5E751D"/>
-          </w:pPr>
-          <w:r>
-            <w:t>[Type the abstract of the document here. The abstract is typically a short summary of the contents of the document. Type the abstract of the document here. The abstract is typically a short summary of the contents of the document.]</w:t>
-          </w:r>
-        </w:p>
-      </w:docPartBody>
-    </w:docPart>
-    <w:docPart>
-      <w:docPartPr>
-        <w:name w:val="F339652038C44D08BCE09F6AB0A729C3"/>
-        <w:category>
-          <w:name w:val="General"/>
-          <w:gallery w:val="placeholder"/>
-        </w:category>
-        <w:types>
-          <w:type w:val="bbPlcHdr"/>
-        </w:types>
-        <w:behaviors>
-          <w:behavior w:val="content"/>
-        </w:behaviors>
-        <w:guid w:val="{7CCFC7DB-E2A4-4718-AD3C-9E488C1109FD}"/>
-      </w:docPartPr>
-      <w:docPartBody>
-        <w:p>
-          <w:pPr>
-            <w:pStyle w:val="F339652038C44D08BCE09F6AB0A729C3"/>
-          </w:pPr>
-          <w:r>
-            <w:rPr>
-              <w:b/>
-              <w:bCs/>
-            </w:rPr>
-            <w:t>[Type the author name]</w:t>
-          </w:r>
-        </w:p>
-      </w:docPartBody>
-    </w:docPart>
   </w:docParts>
 </w:glossaryDocument>
 </file>
@@ -7924,8 +8977,9 @@
     <w:panose1 w:val="020B0604020202020204"/>
     <w:charset w:val="00"/>
     <w:family w:val="swiss"/>
+    <w:notTrueType/>
     <w:pitch w:val="variable"/>
-    <w:sig w:usb0="20002A87" w:usb1="80000000" w:usb2="00000008" w:usb3="00000000" w:csb0="000001FF" w:csb1="00000000"/>
+    <w:sig w:usb0="00000003" w:usb1="00000000" w:usb2="00000000" w:usb3="00000000" w:csb0="00000001" w:csb1="00000000"/>
   </w:font>
   <w:font w:name="Book Antiqua">
     <w:panose1 w:val="02040602050305030304"/>
@@ -7947,7 +9001,10 @@
   </w:compat>
   <w:rsids>
     <w:rsidRoot w:val="00E6003F"/>
+    <w:rsid w:val="00294AB4"/>
     <w:rsid w:val="005A681E"/>
+    <w:rsid w:val="006F0593"/>
+    <w:rsid w:val="00732E0F"/>
     <w:rsid w:val="00B90282"/>
     <w:rsid w:val="00E6003F"/>
   </w:rsids>
@@ -8479,7 +9536,7 @@
 <file path=customXml/item1.xml><?xml version="1.0" encoding="utf-8"?>
 <CoverPageProperties xmlns="http://schemas.microsoft.com/office/2006/coverPageProps">
   <PublishDate>2012-09-30T00:00:00</PublishDate>
-  <Abstract>This document carries the project charter for Petrol Station Locator project. It focuses on details such as project timelines, scope, risk, development plan and methodoly.</Abstract>
+  <Abstract>This document carries the project charter for Petrol Station Locator project. It focuses on details such as project timelines, scope, risk, development plan.</Abstract>
   <CompanyAddress/>
   <CompanyPhone/>
   <CompanyFax/>

</xml_diff>

<commit_message>
Changed charter to RAD
</commit_message>
<xml_diff>
--- a/misc/Project Charter.docx
+++ b/misc/Project Charter.docx
@@ -301,7 +301,7 @@
               <w:lang w:eastAsia="zh-TW"/>
             </w:rPr>
             <w:pict>
-              <v:group id="_x0000_s1026" style="position:absolute;margin-left:2459.4pt;margin-top:0;width:264.55pt;height:690.65pt;z-index:251660288;mso-position-horizontal:right;mso-position-horizontal-relative:page;mso-position-vertical:bottom;mso-position-vertical-relative:page" coordorigin="5531,1258" coordsize="5291,13813">
+              <v:group id="_x0000_s1026" style="position:absolute;margin-left:2672.75pt;margin-top:0;width:264.55pt;height:690.65pt;z-index:251660288;mso-position-horizontal:right;mso-position-horizontal-relative:page;mso-position-vertical:bottom;mso-position-vertical-relative:page" coordorigin="5531,1258" coordsize="5291,13813">
                 <v:shapetype id="_x0000_t32" coordsize="21600,21600" o:spt="32" o:oned="t" path="m,l21600,21600e" filled="f">
                   <v:path arrowok="t" fillok="f" o:connecttype="none"/>
                   <o:lock v:ext="edit" shapetype="t"/>
@@ -341,7 +341,7 @@
               <w:lang w:eastAsia="zh-TW"/>
             </w:rPr>
             <w:pict>
-              <v:group id="_x0000_s1032" style="position:absolute;margin-left:3636pt;margin-top:0;width:332.7pt;height:227.25pt;z-index:251661312;mso-position-horizontal:right;mso-position-horizontal-relative:margin;mso-position-vertical:top;mso-position-vertical-relative:page" coordorigin="4136,15" coordsize="6654,4545" o:allowincell="f">
+              <v:group id="_x0000_s1032" style="position:absolute;margin-left:3917.5pt;margin-top:0;width:332.7pt;height:227.25pt;z-index:251661312;mso-position-horizontal:right;mso-position-horizontal-relative:margin;mso-position-vertical:top;mso-position-vertical-relative:page" coordorigin="4136,15" coordsize="6654,4545" o:allowincell="f">
                 <v:shape id="_x0000_s1033" type="#_x0000_t32" style="position:absolute;left:4136;top:15;width:3058;height:3855" o:connectortype="straight" strokecolor="#a7bfde [1620]"/>
                 <v:oval id="_x0000_s1034" style="position:absolute;left:6674;top:444;width:4116;height:4116" fillcolor="#a7bfde [1620]" stroked="f"/>
                 <v:oval id="_x0000_s1035" style="position:absolute;left:6773;top:1058;width:3367;height:3367" fillcolor="#d3dfee [820]" stroked="f"/>
@@ -356,8 +356,6 @@
             <w:br w:type="page"/>
           </w:r>
         </w:p>
-        <w:bookmarkStart w:id="0" w:name="_GoBack" w:displacedByCustomXml="next"/>
-        <w:bookmarkEnd w:id="0" w:displacedByCustomXml="next"/>
       </w:sdtContent>
     </w:sdt>
     <w:sdt>
@@ -1342,12 +1340,12 @@
       <w:pPr>
         <w:pStyle w:val="Heading1"/>
       </w:pPr>
-      <w:bookmarkStart w:id="1" w:name="_Toc338160256"/>
+      <w:bookmarkStart w:id="0" w:name="_Toc338160256"/>
       <w:r>
         <w:lastRenderedPageBreak/>
         <w:t>General Information</w:t>
       </w:r>
-      <w:bookmarkEnd w:id="1"/>
+      <w:bookmarkEnd w:id="0"/>
     </w:p>
     <w:p/>
     <w:tbl>
@@ -1543,59 +1541,8 @@
                 <w:i w:val="0"/>
                 <w:szCs w:val="22"/>
               </w:rPr>
-              <w:t xml:space="preserve">Peter </w:t>
-            </w:r>
-            <w:proofErr w:type="spellStart"/>
-            <w:r>
-              <w:rPr>
-                <w:rFonts w:asciiTheme="minorHAnsi" w:hAnsiTheme="minorHAnsi" w:cstheme="minorHAnsi"/>
-                <w:b w:val="0"/>
-                <w:i w:val="0"/>
-                <w:szCs w:val="22"/>
-              </w:rPr>
-              <w:t>Monus</w:t>
-            </w:r>
-            <w:proofErr w:type="spellEnd"/>
-            <w:r>
-              <w:rPr>
-                <w:rFonts w:asciiTheme="minorHAnsi" w:hAnsiTheme="minorHAnsi" w:cstheme="minorHAnsi"/>
-                <w:b w:val="0"/>
-                <w:i w:val="0"/>
-                <w:szCs w:val="22"/>
-              </w:rPr>
-              <w:t xml:space="preserve">, </w:t>
-            </w:r>
-            <w:proofErr w:type="spellStart"/>
-            <w:r>
-              <w:rPr>
-                <w:rFonts w:asciiTheme="minorHAnsi" w:hAnsiTheme="minorHAnsi" w:cstheme="minorHAnsi"/>
-                <w:b w:val="0"/>
-                <w:i w:val="0"/>
-                <w:szCs w:val="22"/>
-              </w:rPr>
-              <w:t>Irfan</w:t>
-            </w:r>
-            <w:proofErr w:type="spellEnd"/>
-            <w:r>
-              <w:rPr>
-                <w:rFonts w:asciiTheme="minorHAnsi" w:hAnsiTheme="minorHAnsi" w:cstheme="minorHAnsi"/>
-                <w:b w:val="0"/>
-                <w:i w:val="0"/>
-                <w:szCs w:val="22"/>
-              </w:rPr>
-              <w:t xml:space="preserve"> </w:t>
-            </w:r>
-            <w:proofErr w:type="spellStart"/>
-            <w:r>
-              <w:rPr>
-                <w:rFonts w:asciiTheme="minorHAnsi" w:hAnsiTheme="minorHAnsi" w:cstheme="minorHAnsi"/>
-                <w:b w:val="0"/>
-                <w:i w:val="0"/>
-                <w:szCs w:val="22"/>
-              </w:rPr>
-              <w:t>Arif</w:t>
-            </w:r>
-            <w:proofErr w:type="spellEnd"/>
+              <w:t>Peter Monus, Irfan Arif</w:t>
+            </w:r>
           </w:p>
         </w:tc>
       </w:tr>
@@ -1719,11 +1666,11 @@
       <w:pPr>
         <w:pStyle w:val="Heading1"/>
       </w:pPr>
-      <w:bookmarkStart w:id="2" w:name="_Toc338160257"/>
+      <w:bookmarkStart w:id="1" w:name="_Toc338160257"/>
       <w:r>
         <w:t>Project Objective</w:t>
       </w:r>
-      <w:bookmarkEnd w:id="2"/>
+      <w:bookmarkEnd w:id="1"/>
     </w:p>
     <w:p>
       <w:r>
@@ -1740,11 +1687,11 @@
       <w:pPr>
         <w:pStyle w:val="Heading1"/>
       </w:pPr>
-      <w:bookmarkStart w:id="3" w:name="_Toc338160258"/>
+      <w:bookmarkStart w:id="2" w:name="_Toc338160258"/>
       <w:r>
         <w:t>Assumptions</w:t>
       </w:r>
-      <w:bookmarkEnd w:id="3"/>
+      <w:bookmarkEnd w:id="2"/>
     </w:p>
     <w:p>
       <w:r>
@@ -1815,11 +1762,11 @@
       <w:pPr>
         <w:pStyle w:val="Heading1"/>
       </w:pPr>
-      <w:bookmarkStart w:id="4" w:name="_Toc338160259"/>
+      <w:bookmarkStart w:id="3" w:name="_Toc338160259"/>
       <w:r>
         <w:t>Project Scope</w:t>
       </w:r>
-      <w:bookmarkEnd w:id="4"/>
+      <w:bookmarkEnd w:id="3"/>
     </w:p>
     <w:p>
       <w:pPr>
@@ -1907,7 +1854,7 @@
       <w:pPr>
         <w:pStyle w:val="Heading2"/>
       </w:pPr>
-      <w:bookmarkStart w:id="5" w:name="_Toc338160260"/>
+      <w:bookmarkStart w:id="4" w:name="_Toc338160260"/>
       <w:r>
         <w:t xml:space="preserve">Excluded </w:t>
       </w:r>
@@ -1917,7 +1864,7 @@
       <w:r>
         <w:t>from the scope</w:t>
       </w:r>
-      <w:bookmarkEnd w:id="5"/>
+      <w:bookmarkEnd w:id="4"/>
     </w:p>
     <w:p>
       <w:pPr>
@@ -1968,25 +1915,7 @@
           <w:sz w:val="20"/>
           <w:szCs w:val="20"/>
         </w:rPr>
-        <w:t>Native Mobile app (</w:t>
-      </w:r>
-      <w:proofErr w:type="spellStart"/>
-      <w:r>
-        <w:rPr>
-          <w:rFonts w:cstheme="minorHAnsi"/>
-          <w:sz w:val="20"/>
-          <w:szCs w:val="20"/>
-        </w:rPr>
-        <w:t>iOS</w:t>
-      </w:r>
-      <w:proofErr w:type="spellEnd"/>
-      <w:r>
-        <w:rPr>
-          <w:rFonts w:cstheme="minorHAnsi"/>
-          <w:sz w:val="20"/>
-          <w:szCs w:val="20"/>
-        </w:rPr>
-        <w:t xml:space="preserve"> app, android app)</w:t>
+        <w:t>Native Mobile app (iOS app, android app)</w:t>
       </w:r>
     </w:p>
     <w:p>
@@ -2050,12 +1979,12 @@
       <w:pPr>
         <w:pStyle w:val="Heading1"/>
       </w:pPr>
-      <w:bookmarkStart w:id="6" w:name="_Toc338160261"/>
+      <w:bookmarkStart w:id="5" w:name="_Toc338160261"/>
       <w:r>
         <w:lastRenderedPageBreak/>
         <w:t>Project Milestones</w:t>
       </w:r>
-      <w:bookmarkEnd w:id="6"/>
+      <w:bookmarkEnd w:id="5"/>
     </w:p>
     <w:tbl>
       <w:tblPr>
@@ -2524,19 +2453,11 @@
                 <w:rFonts w:cstheme="minorHAnsi"/>
               </w:rPr>
             </w:pPr>
-            <w:proofErr w:type="spellStart"/>
-            <w:r>
-              <w:rPr>
-                <w:rFonts w:cstheme="minorHAnsi"/>
-              </w:rPr>
-              <w:t>Wk</w:t>
-            </w:r>
-            <w:proofErr w:type="spellEnd"/>
-            <w:r>
-              <w:rPr>
-                <w:rFonts w:cstheme="minorHAnsi"/>
-              </w:rPr>
-              <w:t xml:space="preserve"> </w:t>
+            <w:r>
+              <w:rPr>
+                <w:rFonts w:cstheme="minorHAnsi"/>
+              </w:rPr>
+              <w:t xml:space="preserve">Wk </w:t>
             </w:r>
             <w:r>
               <w:rPr>
@@ -2635,19 +2556,11 @@
                 <w:rFonts w:cstheme="minorHAnsi"/>
               </w:rPr>
             </w:pPr>
-            <w:proofErr w:type="spellStart"/>
-            <w:r>
-              <w:rPr>
-                <w:rFonts w:cstheme="minorHAnsi"/>
-              </w:rPr>
-              <w:t>Wk</w:t>
-            </w:r>
-            <w:proofErr w:type="spellEnd"/>
-            <w:r>
-              <w:rPr>
-                <w:rFonts w:cstheme="minorHAnsi"/>
-              </w:rPr>
-              <w:t xml:space="preserve"> 1</w:t>
+            <w:r>
+              <w:rPr>
+                <w:rFonts w:cstheme="minorHAnsi"/>
+              </w:rPr>
+              <w:t>Wk 1</w:t>
             </w:r>
             <w:r>
               <w:rPr>
@@ -2811,19 +2724,11 @@
                 <w:rFonts w:cstheme="minorHAnsi"/>
               </w:rPr>
             </w:pPr>
-            <w:proofErr w:type="spellStart"/>
-            <w:r>
-              <w:rPr>
-                <w:rFonts w:cstheme="minorHAnsi"/>
-              </w:rPr>
-              <w:t>Wk</w:t>
-            </w:r>
-            <w:proofErr w:type="spellEnd"/>
-            <w:r>
-              <w:rPr>
-                <w:rFonts w:cstheme="minorHAnsi"/>
-              </w:rPr>
-              <w:t xml:space="preserve"> 1</w:t>
+            <w:r>
+              <w:rPr>
+                <w:rFonts w:cstheme="minorHAnsi"/>
+              </w:rPr>
+              <w:t>Wk 1</w:t>
             </w:r>
             <w:r>
               <w:rPr>
@@ -2886,19 +2791,11 @@
                 <w:rFonts w:cstheme="minorHAnsi"/>
               </w:rPr>
             </w:pPr>
-            <w:proofErr w:type="spellStart"/>
-            <w:r>
-              <w:rPr>
-                <w:rFonts w:cstheme="minorHAnsi"/>
-              </w:rPr>
-              <w:t>Wk</w:t>
-            </w:r>
-            <w:proofErr w:type="spellEnd"/>
-            <w:r>
-              <w:rPr>
-                <w:rFonts w:cstheme="minorHAnsi"/>
-              </w:rPr>
-              <w:t xml:space="preserve"> 14</w:t>
+            <w:r>
+              <w:rPr>
+                <w:rFonts w:cstheme="minorHAnsi"/>
+              </w:rPr>
+              <w:t>Wk 14</w:t>
             </w:r>
           </w:p>
         </w:tc>
@@ -2917,12 +2814,12 @@
       <w:pPr>
         <w:pStyle w:val="Heading1"/>
       </w:pPr>
-      <w:bookmarkStart w:id="7" w:name="_Toc338160262"/>
+      <w:bookmarkStart w:id="6" w:name="_Toc338160262"/>
       <w:r>
         <w:lastRenderedPageBreak/>
         <w:t>Work Breakdown Structure</w:t>
       </w:r>
-      <w:bookmarkEnd w:id="7"/>
+      <w:bookmarkEnd w:id="6"/>
     </w:p>
     <w:p>
       <w:r>
@@ -2949,7 +2846,7 @@
           <v:shape id="_x0000_i1025" type="#_x0000_t75" style="width:467.55pt;height:337.55pt" o:ole="">
             <v:imagedata r:id="rId9" o:title=""/>
           </v:shape>
-          <o:OLEObject Type="Embed" ProgID="Visio.Drawing.11" ShapeID="_x0000_i1025" DrawAspect="Content" ObjectID="_1414874506" r:id="rId10"/>
+          <o:OLEObject Type="Embed" ProgID="Visio.Drawing.11" ShapeID="_x0000_i1025" DrawAspect="Content" ObjectID="_1414934452" r:id="rId10"/>
         </w:object>
       </w:r>
     </w:p>
@@ -2980,13 +2877,12 @@
       <w:pPr>
         <w:pStyle w:val="Heading1"/>
       </w:pPr>
-      <w:bookmarkStart w:id="8" w:name="_Toc338160263"/>
+      <w:bookmarkStart w:id="7" w:name="_Toc338160263"/>
       <w:r>
         <w:t>Project Development Methodology</w:t>
       </w:r>
-      <w:bookmarkEnd w:id="8"/>
+      <w:bookmarkEnd w:id="7"/>
     </w:p>
-    <w:p/>
     <w:p>
       <w:r>
         <w:rPr>
@@ -2995,9 +2891,9 @@
         </w:rPr>
         <w:drawing>
           <wp:inline distT="0" distB="0" distL="0" distR="0">
-            <wp:extent cx="3046859" cy="3482671"/>
-            <wp:effectExtent l="19050" t="0" r="1141" b="0"/>
-            <wp:docPr id="5" name="Picture 0" descr="320px-Agile_Software_Development_methodology.svg.png"/>
+            <wp:extent cx="3921125" cy="2505075"/>
+            <wp:effectExtent l="0" t="0" r="0" b="0"/>
+            <wp:docPr id="1" name="Picture 1" descr="http://upload.wikimedia.org/wikipedia/commons/5/5f/RADModel.JPG"/>
             <wp:cNvGraphicFramePr>
               <a:graphicFrameLocks xmlns:a="http://schemas.openxmlformats.org/drawingml/2006/main" noChangeAspect="1"/>
             </wp:cNvGraphicFramePr>
@@ -3005,23 +2901,36 @@
               <a:graphicData uri="http://schemas.openxmlformats.org/drawingml/2006/picture">
                 <pic:pic xmlns:pic="http://schemas.openxmlformats.org/drawingml/2006/picture">
                   <pic:nvPicPr>
-                    <pic:cNvPr id="0" name="320px-Agile_Software_Development_methodology.svg.png"/>
-                    <pic:cNvPicPr/>
+                    <pic:cNvPr id="0" name="Picture 3" descr="http://upload.wikimedia.org/wikipedia/commons/5/5f/RADModel.JPG"/>
+                    <pic:cNvPicPr>
+                      <a:picLocks noChangeAspect="1" noChangeArrowheads="1"/>
+                    </pic:cNvPicPr>
                   </pic:nvPicPr>
                   <pic:blipFill>
-                    <a:blip r:embed="rId11"/>
+                    <a:blip r:embed="rId11">
+                      <a:extLst>
+                        <a:ext uri="{28A0092B-C50C-407E-A947-70E740481C1C}">
+                          <a14:useLocalDpi xmlns:a14="http://schemas.microsoft.com/office/drawing/2010/main" val="0"/>
+                        </a:ext>
+                      </a:extLst>
+                    </a:blip>
+                    <a:srcRect/>
                     <a:stretch>
                       <a:fillRect/>
                     </a:stretch>
                   </pic:blipFill>
-                  <pic:spPr>
+                  <pic:spPr bwMode="auto">
                     <a:xfrm>
                       <a:off x="0" y="0"/>
-                      <a:ext cx="3048000" cy="3483975"/>
+                      <a:ext cx="3921125" cy="2505075"/>
                     </a:xfrm>
                     <a:prstGeom prst="rect">
                       <a:avLst/>
                     </a:prstGeom>
+                    <a:noFill/>
+                    <a:ln>
+                      <a:noFill/>
+                    </a:ln>
                   </pic:spPr>
                 </pic:pic>
               </a:graphicData>
@@ -3032,17 +2941,13 @@
     </w:p>
     <w:p>
       <w:r>
-        <w:t>The development will be performed using agile methodology and will be completed in three iterations. The complete development plan can be found in the project backlog</w:t>
-      </w:r>
-      <w:r>
-        <w:t>.</w:t>
-      </w:r>
-      <w:r>
         <w:t xml:space="preserve"> </w:t>
       </w:r>
       <w:r>
-        <w:t xml:space="preserve"> </w:t>
+        <w:t>The project will be using a RAD methodology, this allows us to at first gather the requirements for the project at the start with a short analysis and design phase. Development and Design will happen in iterations with changes to the design and new prototypes being added regularly.</w:t>
       </w:r>
+      <w:bookmarkStart w:id="8" w:name="_GoBack"/>
+      <w:bookmarkEnd w:id="8"/>
     </w:p>
     <w:p>
       <w:pPr>
@@ -3176,21 +3081,7 @@
               <w:rPr>
                 <w:rFonts w:cstheme="minorHAnsi"/>
               </w:rPr>
-              <w:t xml:space="preserve">Scott </w:t>
-            </w:r>
-            <w:proofErr w:type="spellStart"/>
-            <w:r>
-              <w:rPr>
-                <w:rFonts w:cstheme="minorHAnsi"/>
-              </w:rPr>
-              <w:t>Ashwin</w:t>
-            </w:r>
-            <w:proofErr w:type="spellEnd"/>
-            <w:r>
-              <w:rPr>
-                <w:rFonts w:cstheme="minorHAnsi"/>
-              </w:rPr>
-              <w:t xml:space="preserve"> &amp; Co.</w:t>
+              <w:t>Scott Ashwin &amp; Co.</w:t>
             </w:r>
           </w:p>
         </w:tc>
@@ -3247,16 +3138,7 @@
                 <w:sz w:val="22"/>
                 <w:szCs w:val="22"/>
               </w:rPr>
-              <w:t xml:space="preserve">Leads in the planning and development of the project; manages the project to scope. Responsibilities include:  develop the project plan; identify project deliverables; identify risks and develop risk management plan; direct the project resources (team members); scope control and change management; oversee quality assurance of the project management process; maintain all documentation including the project plan; report and forecast project status; resolve conflicts within the project or between cross-functional teams; ensure that the project’s product meets the business </w:t>
-            </w:r>
-            <w:r>
-              <w:rPr>
-                <w:rFonts w:asciiTheme="minorHAnsi" w:hAnsiTheme="minorHAnsi" w:cstheme="minorHAnsi"/>
-                <w:sz w:val="22"/>
-                <w:szCs w:val="22"/>
-              </w:rPr>
-              <w:lastRenderedPageBreak/>
-              <w:t>objectives; and communicate project status to stakeholders.</w:t>
+              <w:t>Leads in the planning and development of the project; manages the project to scope. Responsibilities include:  develop the project plan; identify project deliverables; identify risks and develop risk management plan; direct the project resources (team members); scope control and change management; oversee quality assurance of the project management process; maintain all documentation including the project plan; report and forecast project status; resolve conflicts within the project or between cross-functional teams; ensure that the project’s product meets the business objectives; and communicate project status to stakeholders.</w:t>
             </w:r>
           </w:p>
         </w:tc>
@@ -3284,7 +3166,6 @@
                 <w:rFonts w:cstheme="minorHAnsi"/>
                 <w:b/>
               </w:rPr>
-              <w:lastRenderedPageBreak/>
               <w:t>Name</w:t>
             </w:r>
           </w:p>
@@ -3325,28 +3206,12 @@
                 <w:rFonts w:cstheme="minorHAnsi"/>
               </w:rPr>
             </w:pPr>
-            <w:proofErr w:type="spellStart"/>
-            <w:r>
-              <w:rPr>
-                <w:rFonts w:cstheme="minorHAnsi"/>
-              </w:rPr>
-              <w:t>Irfan</w:t>
-            </w:r>
-            <w:proofErr w:type="spellEnd"/>
-            <w:r>
-              <w:rPr>
-                <w:rFonts w:cstheme="minorHAnsi"/>
-              </w:rPr>
-              <w:t xml:space="preserve"> </w:t>
-            </w:r>
-            <w:proofErr w:type="spellStart"/>
-            <w:r>
-              <w:rPr>
-                <w:rFonts w:cstheme="minorHAnsi"/>
-              </w:rPr>
-              <w:t>Arif</w:t>
-            </w:r>
-            <w:proofErr w:type="spellEnd"/>
+            <w:r>
+              <w:rPr>
+                <w:rFonts w:cstheme="minorHAnsi"/>
+              </w:rPr>
+              <w:t>Irfan Arif</w:t>
+            </w:r>
           </w:p>
         </w:tc>
         <w:tc>
@@ -3422,6 +3287,7 @@
                 <w:sz w:val="22"/>
                 <w:szCs w:val="22"/>
               </w:rPr>
+              <w:lastRenderedPageBreak/>
               <w:t>Team Member</w:t>
             </w:r>
             <w:r>
@@ -3540,16 +3406,8 @@
               <w:rPr>
                 <w:rFonts w:cstheme="minorHAnsi"/>
               </w:rPr>
-              <w:t xml:space="preserve">Peter </w:t>
-            </w:r>
-            <w:proofErr w:type="spellStart"/>
-            <w:r>
-              <w:rPr>
-                <w:rFonts w:cstheme="minorHAnsi"/>
-              </w:rPr>
-              <w:t>Monus</w:t>
-            </w:r>
-            <w:proofErr w:type="spellEnd"/>
+              <w:t>Peter Monus</w:t>
+            </w:r>
           </w:p>
         </w:tc>
         <w:tc>
@@ -3595,28 +3453,12 @@
                 <w:rFonts w:cstheme="minorHAnsi"/>
               </w:rPr>
             </w:pPr>
-            <w:proofErr w:type="spellStart"/>
-            <w:r>
-              <w:rPr>
-                <w:rFonts w:cstheme="minorHAnsi"/>
-              </w:rPr>
-              <w:t>Irfan</w:t>
-            </w:r>
-            <w:proofErr w:type="spellEnd"/>
-            <w:r>
-              <w:rPr>
-                <w:rFonts w:cstheme="minorHAnsi"/>
-              </w:rPr>
-              <w:t xml:space="preserve"> </w:t>
-            </w:r>
-            <w:proofErr w:type="spellStart"/>
-            <w:r>
-              <w:rPr>
-                <w:rFonts w:cstheme="minorHAnsi"/>
-              </w:rPr>
-              <w:t>Arif</w:t>
-            </w:r>
-            <w:proofErr w:type="spellEnd"/>
+            <w:r>
+              <w:rPr>
+                <w:rFonts w:cstheme="minorHAnsi"/>
+              </w:rPr>
+              <w:t>Irfan Arif</w:t>
+            </w:r>
           </w:p>
         </w:tc>
         <w:tc>
@@ -3719,28 +3561,24 @@
                 <w:rFonts w:cstheme="minorHAnsi"/>
               </w:rPr>
             </w:pPr>
-            <w:proofErr w:type="spellStart"/>
             <w:r>
               <w:rPr>
                 <w:rFonts w:cstheme="minorHAnsi"/>
               </w:rPr>
               <w:t>Riemke</w:t>
             </w:r>
-            <w:proofErr w:type="spellEnd"/>
             <w:r>
               <w:rPr>
                 <w:rFonts w:cstheme="minorHAnsi"/>
               </w:rPr>
               <w:t xml:space="preserve"> </w:t>
             </w:r>
-            <w:proofErr w:type="spellStart"/>
             <w:r>
               <w:rPr>
                 <w:rFonts w:cstheme="minorHAnsi"/>
               </w:rPr>
               <w:t>Aggio</w:t>
             </w:r>
-            <w:proofErr w:type="spellEnd"/>
           </w:p>
         </w:tc>
         <w:tc>
@@ -3874,21 +3712,7 @@
               <w:rPr>
                 <w:rFonts w:cstheme="minorHAnsi"/>
               </w:rPr>
-              <w:t xml:space="preserve">Scott </w:t>
-            </w:r>
-            <w:proofErr w:type="spellStart"/>
-            <w:r>
-              <w:rPr>
-                <w:rFonts w:cstheme="minorHAnsi"/>
-              </w:rPr>
-              <w:t>Ashwin</w:t>
-            </w:r>
-            <w:proofErr w:type="spellEnd"/>
-            <w:r>
-              <w:rPr>
-                <w:rFonts w:cstheme="minorHAnsi"/>
-              </w:rPr>
-              <w:t xml:space="preserve"> &amp; Co.</w:t>
+              <w:t>Scott Ashwin &amp; Co.</w:t>
             </w:r>
           </w:p>
         </w:tc>
@@ -4007,16 +3831,8 @@
               <w:rPr>
                 <w:rFonts w:cstheme="minorHAnsi"/>
               </w:rPr>
-              <w:t xml:space="preserve">Scott </w:t>
-            </w:r>
-            <w:proofErr w:type="spellStart"/>
-            <w:r>
-              <w:rPr>
-                <w:rFonts w:cstheme="minorHAnsi"/>
-              </w:rPr>
-              <w:t>Ashwin</w:t>
-            </w:r>
-            <w:proofErr w:type="spellEnd"/>
+              <w:t>Scott Ashwin</w:t>
+            </w:r>
           </w:p>
         </w:tc>
         <w:tc>
@@ -4051,14 +3867,12 @@
                 <w:rFonts w:cstheme="minorHAnsi"/>
               </w:rPr>
             </w:pPr>
-            <w:proofErr w:type="spellStart"/>
             <w:r>
               <w:rPr>
                 <w:rFonts w:cstheme="minorHAnsi"/>
               </w:rPr>
               <w:t>Ranjhita</w:t>
             </w:r>
-            <w:proofErr w:type="spellEnd"/>
           </w:p>
         </w:tc>
         <w:tc>
@@ -4264,7 +4078,6 @@
                 <w:iCs/>
                 <w:szCs w:val="22"/>
               </w:rPr>
-              <w:lastRenderedPageBreak/>
               <w:t>Hours</w:t>
             </w:r>
           </w:p>
@@ -4499,6 +4312,7 @@
       </w:pPr>
       <w:bookmarkStart w:id="11" w:name="_Toc338160266"/>
       <w:r>
+        <w:lastRenderedPageBreak/>
         <w:t>Risks</w:t>
       </w:r>
       <w:bookmarkEnd w:id="11"/>
@@ -6006,18 +5820,8 @@
                 <w:sz w:val="22"/>
                 <w:szCs w:val="22"/>
               </w:rPr>
-              <w:t xml:space="preserve">Scott </w:t>
-            </w:r>
-            <w:proofErr w:type="spellStart"/>
-            <w:r>
-              <w:rPr>
-                <w:rFonts w:asciiTheme="minorHAnsi" w:hAnsiTheme="minorHAnsi" w:cstheme="minorHAnsi"/>
-                <w:sz w:val="22"/>
-                <w:szCs w:val="22"/>
-              </w:rPr>
-              <w:t>Ashwin</w:t>
-            </w:r>
-            <w:proofErr w:type="spellEnd"/>
+              <w:t>Scott Ashwin</w:t>
+            </w:r>
           </w:p>
         </w:tc>
         <w:tc>
@@ -6053,18 +5857,8 @@
                 <w:bCs/>
                 <w:u w:val="single"/>
               </w:rPr>
-              <w:t xml:space="preserve"> </w:t>
-            </w:r>
-            <w:proofErr w:type="spellStart"/>
-            <w:r>
-              <w:rPr>
-                <w:rFonts w:cstheme="minorHAnsi"/>
-                <w:bCs/>
-                <w:u w:val="single"/>
-              </w:rPr>
-              <w:t>Ashwin</w:t>
-            </w:r>
-            <w:proofErr w:type="spellEnd"/>
+              <w:t xml:space="preserve"> Ashwin</w:t>
+            </w:r>
           </w:p>
         </w:tc>
         <w:tc>
@@ -6397,18 +6191,8 @@
                 <w:sz w:val="22"/>
                 <w:szCs w:val="22"/>
               </w:rPr>
-              <w:t xml:space="preserve">Scott </w:t>
-            </w:r>
-            <w:proofErr w:type="spellStart"/>
-            <w:r>
-              <w:rPr>
-                <w:rFonts w:asciiTheme="minorHAnsi" w:hAnsiTheme="minorHAnsi" w:cstheme="minorHAnsi"/>
-                <w:sz w:val="22"/>
-                <w:szCs w:val="22"/>
-              </w:rPr>
-              <w:t>Ashwin</w:t>
-            </w:r>
-            <w:proofErr w:type="spellEnd"/>
+              <w:t>Scott Ashwin</w:t>
+            </w:r>
           </w:p>
         </w:tc>
         <w:tc>
@@ -6442,18 +6226,8 @@
                 <w:bCs/>
                 <w:u w:val="single"/>
               </w:rPr>
-              <w:t xml:space="preserve"> </w:t>
-            </w:r>
-            <w:proofErr w:type="spellStart"/>
-            <w:r>
-              <w:rPr>
-                <w:rFonts w:cstheme="minorHAnsi"/>
-                <w:bCs/>
-                <w:u w:val="single"/>
-              </w:rPr>
-              <w:t>Ashwin</w:t>
-            </w:r>
-            <w:proofErr w:type="spellEnd"/>
+              <w:t xml:space="preserve"> Ashwin</w:t>
+            </w:r>
           </w:p>
         </w:tc>
         <w:tc>
@@ -6791,45 +6565,8 @@
                 <w:sz w:val="22"/>
                 <w:szCs w:val="22"/>
               </w:rPr>
-              <w:t xml:space="preserve">Muhammad </w:t>
-            </w:r>
-            <w:proofErr w:type="spellStart"/>
-            <w:r>
-              <w:rPr>
-                <w:rFonts w:asciiTheme="minorHAnsi" w:hAnsiTheme="minorHAnsi" w:cstheme="minorHAnsi"/>
-                <w:b/>
-                <w:bCs/>
-                <w:iCs/>
-                <w:sz w:val="22"/>
-                <w:szCs w:val="22"/>
-              </w:rPr>
-              <w:t>Irfan</w:t>
-            </w:r>
-            <w:proofErr w:type="spellEnd"/>
-            <w:r>
-              <w:rPr>
-                <w:rFonts w:asciiTheme="minorHAnsi" w:hAnsiTheme="minorHAnsi" w:cstheme="minorHAnsi"/>
-                <w:b/>
-                <w:bCs/>
-                <w:iCs/>
-                <w:sz w:val="22"/>
-                <w:szCs w:val="22"/>
-              </w:rPr>
-              <w:t xml:space="preserve"> </w:t>
-            </w:r>
-            <w:proofErr w:type="spellStart"/>
-            <w:r>
-              <w:rPr>
-                <w:rFonts w:asciiTheme="minorHAnsi" w:hAnsiTheme="minorHAnsi" w:cstheme="minorHAnsi"/>
-                <w:b/>
-                <w:bCs/>
-                <w:iCs/>
-                <w:sz w:val="22"/>
-                <w:szCs w:val="22"/>
-              </w:rPr>
-              <w:t>Arif</w:t>
-            </w:r>
-            <w:proofErr w:type="spellEnd"/>
+              <w:t>Muhammad Irfan Arif</w:t>
+            </w:r>
           </w:p>
         </w:tc>
         <w:tc>
@@ -6869,51 +6606,8 @@
                 <w:szCs w:val="22"/>
                 <w:u w:val="single"/>
               </w:rPr>
-              <w:t xml:space="preserve">Muhammad </w:t>
-            </w:r>
-            <w:proofErr w:type="spellStart"/>
-            <w:r>
-              <w:rPr>
-                <w:rFonts w:asciiTheme="minorHAnsi" w:hAnsiTheme="minorHAnsi" w:cstheme="minorHAnsi"/>
-                <w:b/>
-                <w:bCs/>
-                <w:i w:val="0"/>
-                <w:iCs/>
-                <w:sz w:val="22"/>
-                <w:szCs w:val="22"/>
-                <w:u w:val="single"/>
-              </w:rPr>
-              <w:t>Irfan</w:t>
-            </w:r>
-            <w:proofErr w:type="spellEnd"/>
-            <w:r>
-              <w:rPr>
-                <w:rFonts w:asciiTheme="minorHAnsi" w:hAnsiTheme="minorHAnsi" w:cstheme="minorHAnsi"/>
-                <w:b/>
-                <w:bCs/>
-                <w:i w:val="0"/>
-                <w:iCs/>
-                <w:sz w:val="22"/>
-                <w:szCs w:val="22"/>
-                <w:u w:val="single"/>
-              </w:rPr>
-              <w:t xml:space="preserve"> </w:t>
-            </w:r>
-            <w:proofErr w:type="spellStart"/>
-            <w:r>
-              <w:rPr>
-                <w:rFonts w:asciiTheme="minorHAnsi" w:hAnsiTheme="minorHAnsi" w:cstheme="minorHAnsi"/>
-                <w:b/>
-                <w:bCs/>
-                <w:i w:val="0"/>
-                <w:iCs/>
-                <w:sz w:val="22"/>
-                <w:szCs w:val="22"/>
-                <w:u w:val="single"/>
-              </w:rPr>
-              <w:t>Arif</w:t>
-            </w:r>
-            <w:proofErr w:type="spellEnd"/>
+              <w:t>Muhammad Irfan Arif</w:t>
+            </w:r>
           </w:p>
         </w:tc>
         <w:tc>
@@ -9560,6 +9254,7 @@
   <w:rsids>
     <w:rsidRoot w:val="00E6003F"/>
     <w:rsid w:val="00294AB4"/>
+    <w:rsid w:val="00503DE6"/>
     <w:rsid w:val="005A681E"/>
     <w:rsid w:val="006F0593"/>
     <w:rsid w:val="00732E0F"/>
@@ -10349,7 +10044,7 @@
 </file>
 
 <file path=customXml/itemProps2.xml><?xml version="1.0" encoding="utf-8"?>
-<ds:datastoreItem xmlns:ds="http://schemas.openxmlformats.org/officeDocument/2006/customXml" ds:itemID="{0B3D0BFB-1D98-48CC-AF1C-D66D003A1EE1}">
+<ds:datastoreItem xmlns:ds="http://schemas.openxmlformats.org/officeDocument/2006/customXml" ds:itemID="{B368B521-0227-4956-BEB8-7CDFED8999CC}">
   <ds:schemaRefs>
     <ds:schemaRef ds:uri="http://schemas.openxmlformats.org/officeDocument/2006/bibliography"/>
   </ds:schemaRefs>

</xml_diff>